<commit_message>
Advert controller, documentation changes
</commit_message>
<xml_diff>
--- a/Porównanie wydajności baz danych napisanych w technologii ORM.docx
+++ b/Porównanie wydajności baz danych napisanych w technologii ORM.docx
@@ -1315,7 +1315,7 @@
         <w:pStyle w:val="Spistreci1"/>
         <w:tabs>
           <w:tab w:val="left" w:pos="480"/>
-          <w:tab w:val="right" w:leader="dot" w:pos="8269"/>
+          <w:tab w:val="right" w:leader="dot" w:pos="7305"/>
         </w:tabs>
         <w:rPr>
           <w:rFonts w:asciiTheme="minorHAnsi" w:eastAsiaTheme="minorEastAsia" w:hAnsiTheme="minorHAnsi" w:cstheme="minorBidi"/>
@@ -1342,7 +1342,7 @@
         </w:rPr>
         <w:fldChar w:fldCharType="separate"/>
       </w:r>
-      <w:hyperlink w:anchor="_Toc511647813" w:history="1">
+      <w:hyperlink w:anchor="_Toc514215756" w:history="1">
         <w:r>
           <w:rPr>
             <w:rStyle w:val="Hipercze"/>
@@ -1380,7 +1380,7 @@
           <w:rPr>
             <w:webHidden/>
           </w:rPr>
-          <w:instrText xml:space="preserve"> PAGEREF _Toc511647813 \h </w:instrText>
+          <w:instrText xml:space="preserve"> PAGEREF _Toc514215756 \h </w:instrText>
         </w:r>
         <w:r>
           <w:rPr>
@@ -1397,7 +1397,7 @@
           <w:rPr>
             <w:webHidden/>
           </w:rPr>
-          <w:t>3</w:t>
+          <w:t>9</w:t>
         </w:r>
         <w:r>
           <w:rPr>
@@ -1412,7 +1412,7 @@
         <w:pStyle w:val="Spistreci1"/>
         <w:tabs>
           <w:tab w:val="left" w:pos="480"/>
-          <w:tab w:val="right" w:leader="dot" w:pos="8269"/>
+          <w:tab w:val="right" w:leader="dot" w:pos="7305"/>
         </w:tabs>
         <w:rPr>
           <w:rFonts w:asciiTheme="minorHAnsi" w:eastAsiaTheme="minorEastAsia" w:hAnsiTheme="minorHAnsi" w:cstheme="minorBidi"/>
@@ -1421,7 +1421,7 @@
           <w:lang w:val="pl-PL"/>
         </w:rPr>
       </w:pPr>
-      <w:hyperlink w:anchor="_Toc511647814" w:history="1">
+      <w:hyperlink w:anchor="_Toc514215757" w:history="1">
         <w:r>
           <w:rPr>
             <w:rStyle w:val="Hipercze"/>
@@ -1459,7 +1459,7 @@
           <w:rPr>
             <w:webHidden/>
           </w:rPr>
-          <w:instrText xml:space="preserve"> PAGEREF _Toc511647814 \h </w:instrText>
+          <w:instrText xml:space="preserve"> PAGEREF _Toc514215757 \h </w:instrText>
         </w:r>
         <w:r>
           <w:rPr>
@@ -1476,7 +1476,7 @@
           <w:rPr>
             <w:webHidden/>
           </w:rPr>
-          <w:t>4</w:t>
+          <w:t>10</w:t>
         </w:r>
         <w:r>
           <w:rPr>
@@ -1491,7 +1491,7 @@
         <w:pStyle w:val="Spistreci2"/>
         <w:tabs>
           <w:tab w:val="left" w:pos="880"/>
-          <w:tab w:val="right" w:leader="dot" w:pos="8269"/>
+          <w:tab w:val="right" w:leader="dot" w:pos="7305"/>
         </w:tabs>
         <w:rPr>
           <w:rFonts w:asciiTheme="minorHAnsi" w:eastAsiaTheme="minorEastAsia" w:hAnsiTheme="minorHAnsi" w:cstheme="minorBidi"/>
@@ -1500,7 +1500,7 @@
           <w:szCs w:val="22"/>
         </w:rPr>
       </w:pPr>
-      <w:hyperlink w:anchor="_Toc511647815" w:history="1">
+      <w:hyperlink w:anchor="_Toc514215758" w:history="1">
         <w:r>
           <w:rPr>
             <w:rStyle w:val="Hipercze"/>
@@ -1522,7 +1522,7 @@
             <w:rStyle w:val="Hipercze"/>
             <w:noProof/>
           </w:rPr>
-          <w:t>Baza danych oparta o technologię ORM – Entity Framework</w:t>
+          <w:t>Wykorzystane oprogramowanie w trakcie badań</w:t>
         </w:r>
         <w:r>
           <w:rPr>
@@ -1543,7 +1543,7 @@
             <w:noProof/>
             <w:webHidden/>
           </w:rPr>
-          <w:instrText xml:space="preserve"> PAGEREF _Toc511647815 \h </w:instrText>
+          <w:instrText xml:space="preserve"> PAGEREF _Toc514215758 \h </w:instrText>
         </w:r>
         <w:r>
           <w:rPr>
@@ -1563,7 +1563,7 @@
             <w:noProof/>
             <w:webHidden/>
           </w:rPr>
-          <w:t>4</w:t>
+          <w:t>11</w:t>
         </w:r>
         <w:r>
           <w:rPr>
@@ -1576,10 +1576,10 @@
     </w:p>
     <w:p>
       <w:pPr>
-        <w:pStyle w:val="Spistreci3"/>
+        <w:pStyle w:val="Spistreci2"/>
         <w:tabs>
-          <w:tab w:val="left" w:pos="1320"/>
-          <w:tab w:val="right" w:leader="dot" w:pos="8269"/>
+          <w:tab w:val="left" w:pos="880"/>
+          <w:tab w:val="right" w:leader="dot" w:pos="7305"/>
         </w:tabs>
         <w:rPr>
           <w:rFonts w:asciiTheme="minorHAnsi" w:eastAsiaTheme="minorEastAsia" w:hAnsiTheme="minorHAnsi" w:cstheme="minorBidi"/>
@@ -1588,13 +1588,13 @@
           <w:szCs w:val="22"/>
         </w:rPr>
       </w:pPr>
-      <w:hyperlink w:anchor="_Toc511647816" w:history="1">
+      <w:hyperlink w:anchor="_Toc514215759" w:history="1">
         <w:r>
           <w:rPr>
             <w:rStyle w:val="Hipercze"/>
             <w:noProof/>
           </w:rPr>
-          <w:t>2.1.1.</w:t>
+          <w:t>2.2.</w:t>
         </w:r>
         <w:r>
           <w:rPr>
@@ -1610,7 +1610,7 @@
             <w:rStyle w:val="Hipercze"/>
             <w:noProof/>
           </w:rPr>
-          <w:t>Rodzaje podejść tworzenia bazy</w:t>
+          <w:t>Baza danych oparta o technologię ORM – Entity Framework</w:t>
         </w:r>
         <w:r>
           <w:rPr>
@@ -1631,7 +1631,7 @@
             <w:noProof/>
             <w:webHidden/>
           </w:rPr>
-          <w:instrText xml:space="preserve"> PAGEREF _Toc511647816 \h </w:instrText>
+          <w:instrText xml:space="preserve"> PAGEREF _Toc514215759 \h </w:instrText>
         </w:r>
         <w:r>
           <w:rPr>
@@ -1651,7 +1651,7 @@
             <w:noProof/>
             <w:webHidden/>
           </w:rPr>
-          <w:t>5</w:t>
+          <w:t>13</w:t>
         </w:r>
         <w:r>
           <w:rPr>
@@ -1667,7 +1667,7 @@
         <w:pStyle w:val="Spistreci3"/>
         <w:tabs>
           <w:tab w:val="left" w:pos="1320"/>
-          <w:tab w:val="right" w:leader="dot" w:pos="8269"/>
+          <w:tab w:val="right" w:leader="dot" w:pos="7305"/>
         </w:tabs>
         <w:rPr>
           <w:rFonts w:asciiTheme="minorHAnsi" w:eastAsiaTheme="minorEastAsia" w:hAnsiTheme="minorHAnsi" w:cstheme="minorBidi"/>
@@ -1676,13 +1676,13 @@
           <w:szCs w:val="22"/>
         </w:rPr>
       </w:pPr>
-      <w:hyperlink w:anchor="_Toc511647817" w:history="1">
+      <w:hyperlink w:anchor="_Toc514215760" w:history="1">
         <w:r>
           <w:rPr>
             <w:rStyle w:val="Hipercze"/>
             <w:noProof/>
           </w:rPr>
-          <w:t>2.1.2.</w:t>
+          <w:t>2.2.1.</w:t>
         </w:r>
         <w:r>
           <w:rPr>
@@ -1698,7 +1698,7 @@
             <w:rStyle w:val="Hipercze"/>
             <w:noProof/>
           </w:rPr>
-          <w:t>Klasa kontekstowa Entity Framework</w:t>
+          <w:t>Rodzaje podejść tworzenia bazy</w:t>
         </w:r>
         <w:r>
           <w:rPr>
@@ -1719,7 +1719,7 @@
             <w:noProof/>
             <w:webHidden/>
           </w:rPr>
-          <w:instrText xml:space="preserve"> PAGEREF _Toc511647817 \h </w:instrText>
+          <w:instrText xml:space="preserve"> PAGEREF _Toc514215760 \h </w:instrText>
         </w:r>
         <w:r>
           <w:rPr>
@@ -1739,7 +1739,7 @@
             <w:noProof/>
             <w:webHidden/>
           </w:rPr>
-          <w:t>7</w:t>
+          <w:t>13</w:t>
         </w:r>
         <w:r>
           <w:rPr>
@@ -1752,10 +1752,10 @@
     </w:p>
     <w:p>
       <w:pPr>
-        <w:pStyle w:val="Spistreci2"/>
+        <w:pStyle w:val="Spistreci3"/>
         <w:tabs>
-          <w:tab w:val="left" w:pos="880"/>
-          <w:tab w:val="right" w:leader="dot" w:pos="8269"/>
+          <w:tab w:val="left" w:pos="1320"/>
+          <w:tab w:val="right" w:leader="dot" w:pos="7305"/>
         </w:tabs>
         <w:rPr>
           <w:rFonts w:asciiTheme="minorHAnsi" w:eastAsiaTheme="minorEastAsia" w:hAnsiTheme="minorHAnsi" w:cstheme="minorBidi"/>
@@ -1764,13 +1764,13 @@
           <w:szCs w:val="22"/>
         </w:rPr>
       </w:pPr>
-      <w:hyperlink w:anchor="_Toc511647818" w:history="1">
+      <w:hyperlink w:anchor="_Toc514215761" w:history="1">
         <w:r>
           <w:rPr>
             <w:rStyle w:val="Hipercze"/>
             <w:noProof/>
           </w:rPr>
-          <w:t>2.2.</w:t>
+          <w:t>2.2.2.</w:t>
         </w:r>
         <w:r>
           <w:rPr>
@@ -1786,7 +1786,7 @@
             <w:rStyle w:val="Hipercze"/>
             <w:noProof/>
           </w:rPr>
-          <w:t>Wymagania funkcjonalne</w:t>
+          <w:t>Klasa kontekstowa Entity Framework</w:t>
         </w:r>
         <w:r>
           <w:rPr>
@@ -1807,7 +1807,7 @@
             <w:noProof/>
             <w:webHidden/>
           </w:rPr>
-          <w:instrText xml:space="preserve"> PAGEREF _Toc511647818 \h </w:instrText>
+          <w:instrText xml:space="preserve"> PAGEREF _Toc514215761 \h </w:instrText>
         </w:r>
         <w:r>
           <w:rPr>
@@ -1827,7 +1827,7 @@
             <w:noProof/>
             <w:webHidden/>
           </w:rPr>
-          <w:t>9</w:t>
+          <w:t>15</w:t>
         </w:r>
         <w:r>
           <w:rPr>
@@ -1843,7 +1843,7 @@
         <w:pStyle w:val="Spistreci2"/>
         <w:tabs>
           <w:tab w:val="left" w:pos="880"/>
-          <w:tab w:val="right" w:leader="dot" w:pos="8269"/>
+          <w:tab w:val="right" w:leader="dot" w:pos="7305"/>
         </w:tabs>
         <w:rPr>
           <w:rFonts w:asciiTheme="minorHAnsi" w:eastAsiaTheme="minorEastAsia" w:hAnsiTheme="minorHAnsi" w:cstheme="minorBidi"/>
@@ -1852,7 +1852,7 @@
           <w:szCs w:val="22"/>
         </w:rPr>
       </w:pPr>
-      <w:hyperlink w:anchor="_Toc511647819" w:history="1">
+      <w:hyperlink w:anchor="_Toc514215762" w:history="1">
         <w:r>
           <w:rPr>
             <w:rStyle w:val="Hipercze"/>
@@ -1874,7 +1874,7 @@
             <w:rStyle w:val="Hipercze"/>
             <w:noProof/>
           </w:rPr>
-          <w:t>Wymagania niefunkcjonalne</w:t>
+          <w:t>Aplikacja</w:t>
         </w:r>
         <w:r>
           <w:rPr>
@@ -1895,7 +1895,7 @@
             <w:noProof/>
             <w:webHidden/>
           </w:rPr>
-          <w:instrText xml:space="preserve"> PAGEREF _Toc511647819 \h </w:instrText>
+          <w:instrText xml:space="preserve"> PAGEREF _Toc514215762 \h </w:instrText>
         </w:r>
         <w:r>
           <w:rPr>
@@ -1915,7 +1915,7 @@
             <w:noProof/>
             <w:webHidden/>
           </w:rPr>
-          <w:t>10</w:t>
+          <w:t>17</w:t>
         </w:r>
         <w:r>
           <w:rPr>
@@ -1928,10 +1928,10 @@
     </w:p>
     <w:p>
       <w:pPr>
-        <w:pStyle w:val="Spistreci2"/>
+        <w:pStyle w:val="Spistreci3"/>
         <w:tabs>
-          <w:tab w:val="left" w:pos="880"/>
-          <w:tab w:val="right" w:leader="dot" w:pos="8269"/>
+          <w:tab w:val="left" w:pos="1320"/>
+          <w:tab w:val="right" w:leader="dot" w:pos="7305"/>
         </w:tabs>
         <w:rPr>
           <w:rFonts w:asciiTheme="minorHAnsi" w:eastAsiaTheme="minorEastAsia" w:hAnsiTheme="minorHAnsi" w:cstheme="minorBidi"/>
@@ -1940,13 +1940,13 @@
           <w:szCs w:val="22"/>
         </w:rPr>
       </w:pPr>
-      <w:hyperlink w:anchor="_Toc511647820" w:history="1">
+      <w:hyperlink w:anchor="_Toc514215763" w:history="1">
         <w:r>
           <w:rPr>
             <w:rStyle w:val="Hipercze"/>
             <w:noProof/>
           </w:rPr>
-          <w:t>2.4.</w:t>
+          <w:t>2.3.1.</w:t>
         </w:r>
         <w:r>
           <w:rPr>
@@ -1962,7 +1962,7 @@
             <w:rStyle w:val="Hipercze"/>
             <w:noProof/>
           </w:rPr>
-          <w:t>Wykorzystane oprogramowanie w trakcie badań</w:t>
+          <w:t>Wymagania funkcjonalne</w:t>
         </w:r>
         <w:r>
           <w:rPr>
@@ -1983,7 +1983,7 @@
             <w:noProof/>
             <w:webHidden/>
           </w:rPr>
-          <w:instrText xml:space="preserve"> PAGEREF _Toc511647820 \h </w:instrText>
+          <w:instrText xml:space="preserve"> PAGEREF _Toc514215763 \h </w:instrText>
         </w:r>
         <w:r>
           <w:rPr>
@@ -2003,7 +2003,95 @@
             <w:noProof/>
             <w:webHidden/>
           </w:rPr>
-          <w:t>11</w:t>
+          <w:t>17</w:t>
+        </w:r>
+        <w:r>
+          <w:rPr>
+            <w:noProof/>
+            <w:webHidden/>
+          </w:rPr>
+          <w:fldChar w:fldCharType="end"/>
+        </w:r>
+      </w:hyperlink>
+    </w:p>
+    <w:p>
+      <w:pPr>
+        <w:pStyle w:val="Spistreci3"/>
+        <w:tabs>
+          <w:tab w:val="left" w:pos="1320"/>
+          <w:tab w:val="right" w:leader="dot" w:pos="7305"/>
+        </w:tabs>
+        <w:rPr>
+          <w:rFonts w:asciiTheme="minorHAnsi" w:eastAsiaTheme="minorEastAsia" w:hAnsiTheme="minorHAnsi" w:cstheme="minorBidi"/>
+          <w:noProof/>
+          <w:sz w:val="22"/>
+          <w:szCs w:val="22"/>
+        </w:rPr>
+      </w:pPr>
+      <w:hyperlink w:anchor="_Toc514215764" w:history="1">
+        <w:r>
+          <w:rPr>
+            <w:rStyle w:val="Hipercze"/>
+            <w:noProof/>
+          </w:rPr>
+          <w:t>2.3.2.</w:t>
+        </w:r>
+        <w:r>
+          <w:rPr>
+            <w:rFonts w:asciiTheme="minorHAnsi" w:eastAsiaTheme="minorEastAsia" w:hAnsiTheme="minorHAnsi" w:cstheme="minorBidi"/>
+            <w:noProof/>
+            <w:sz w:val="22"/>
+            <w:szCs w:val="22"/>
+          </w:rPr>
+          <w:tab/>
+        </w:r>
+        <w:r>
+          <w:rPr>
+            <w:rStyle w:val="Hipercze"/>
+            <w:noProof/>
+          </w:rPr>
+          <w:t>Wymagania niefunkcjonalne</w:t>
+        </w:r>
+        <w:r>
+          <w:rPr>
+            <w:noProof/>
+            <w:webHidden/>
+          </w:rPr>
+          <w:tab/>
+        </w:r>
+        <w:r>
+          <w:rPr>
+            <w:noProof/>
+            <w:webHidden/>
+          </w:rPr>
+          <w:fldChar w:fldCharType="begin"/>
+        </w:r>
+        <w:r>
+          <w:rPr>
+            <w:noProof/>
+            <w:webHidden/>
+          </w:rPr>
+          <w:instrText xml:space="preserve"> PAGEREF _Toc514215764 \h </w:instrText>
+        </w:r>
+        <w:r>
+          <w:rPr>
+            <w:noProof/>
+            <w:webHidden/>
+          </w:rPr>
+        </w:r>
+        <w:r>
+          <w:rPr>
+            <w:noProof/>
+            <w:webHidden/>
+          </w:rPr>
+          <w:fldChar w:fldCharType="separate"/>
+        </w:r>
+        <w:r>
+          <w:rPr>
+            <w:noProof/>
+            <w:webHidden/>
+          </w:rPr>
+          <w:t>19</w:t>
         </w:r>
         <w:r>
           <w:rPr>
@@ -2019,7 +2107,7 @@
         <w:pStyle w:val="Spistreci1"/>
         <w:tabs>
           <w:tab w:val="left" w:pos="480"/>
-          <w:tab w:val="right" w:leader="dot" w:pos="8269"/>
+          <w:tab w:val="right" w:leader="dot" w:pos="7305"/>
         </w:tabs>
         <w:rPr>
           <w:rFonts w:asciiTheme="minorHAnsi" w:eastAsiaTheme="minorEastAsia" w:hAnsiTheme="minorHAnsi" w:cstheme="minorBidi"/>
@@ -2028,7 +2116,7 @@
           <w:lang w:val="pl-PL"/>
         </w:rPr>
       </w:pPr>
-      <w:hyperlink w:anchor="_Toc511647821" w:history="1">
+      <w:hyperlink w:anchor="_Toc514215765" w:history="1">
         <w:r>
           <w:rPr>
             <w:rStyle w:val="Hipercze"/>
@@ -2066,7 +2154,7 @@
           <w:rPr>
             <w:webHidden/>
           </w:rPr>
-          <w:instrText xml:space="preserve"> PAGEREF _Toc511647821 \h </w:instrText>
+          <w:instrText xml:space="preserve"> PAGEREF _Toc514215765 \h </w:instrText>
         </w:r>
         <w:r>
           <w:rPr>
@@ -2083,7 +2171,7 @@
           <w:rPr>
             <w:webHidden/>
           </w:rPr>
-          <w:t>15</w:t>
+          <w:t>21</w:t>
         </w:r>
         <w:r>
           <w:rPr>
@@ -2098,7 +2186,7 @@
         <w:pStyle w:val="Spistreci2"/>
         <w:tabs>
           <w:tab w:val="left" w:pos="880"/>
-          <w:tab w:val="right" w:leader="dot" w:pos="8269"/>
+          <w:tab w:val="right" w:leader="dot" w:pos="7305"/>
         </w:tabs>
         <w:rPr>
           <w:rFonts w:asciiTheme="minorHAnsi" w:eastAsiaTheme="minorEastAsia" w:hAnsiTheme="minorHAnsi" w:cstheme="minorBidi"/>
@@ -2107,7 +2195,7 @@
           <w:szCs w:val="22"/>
         </w:rPr>
       </w:pPr>
-      <w:hyperlink w:anchor="_Toc511647822" w:history="1">
+      <w:hyperlink w:anchor="_Toc514215766" w:history="1">
         <w:r>
           <w:rPr>
             <w:rStyle w:val="Hipercze"/>
@@ -2150,7 +2238,7 @@
             <w:noProof/>
             <w:webHidden/>
           </w:rPr>
-          <w:instrText xml:space="preserve"> PAGEREF _Toc511647822 \h </w:instrText>
+          <w:instrText xml:space="preserve"> PAGEREF _Toc514215766 \h </w:instrText>
         </w:r>
         <w:r>
           <w:rPr>
@@ -2170,7 +2258,7 @@
             <w:noProof/>
             <w:webHidden/>
           </w:rPr>
-          <w:t>15</w:t>
+          <w:t>21</w:t>
         </w:r>
         <w:r>
           <w:rPr>
@@ -2186,7 +2274,7 @@
         <w:pStyle w:val="Spistreci3"/>
         <w:tabs>
           <w:tab w:val="left" w:pos="1320"/>
-          <w:tab w:val="right" w:leader="dot" w:pos="8269"/>
+          <w:tab w:val="right" w:leader="dot" w:pos="7305"/>
         </w:tabs>
         <w:rPr>
           <w:rFonts w:asciiTheme="minorHAnsi" w:eastAsiaTheme="minorEastAsia" w:hAnsiTheme="minorHAnsi" w:cstheme="minorBidi"/>
@@ -2195,7 +2283,7 @@
           <w:szCs w:val="22"/>
         </w:rPr>
       </w:pPr>
-      <w:hyperlink w:anchor="_Toc511647823" w:history="1">
+      <w:hyperlink w:anchor="_Toc514215767" w:history="1">
         <w:r>
           <w:rPr>
             <w:rStyle w:val="Hipercze"/>
@@ -2238,7 +2326,7 @@
             <w:noProof/>
             <w:webHidden/>
           </w:rPr>
-          <w:instrText xml:space="preserve"> PAGEREF _Toc511647823 \h </w:instrText>
+          <w:instrText xml:space="preserve"> PAGEREF _Toc514215767 \h </w:instrText>
         </w:r>
         <w:r>
           <w:rPr>
@@ -2258,7 +2346,7 @@
             <w:noProof/>
             <w:webHidden/>
           </w:rPr>
-          <w:t>15</w:t>
+          <w:t>23</w:t>
         </w:r>
         <w:r>
           <w:rPr>
@@ -2274,7 +2362,7 @@
         <w:pStyle w:val="Spistreci2"/>
         <w:tabs>
           <w:tab w:val="left" w:pos="880"/>
-          <w:tab w:val="right" w:leader="dot" w:pos="8269"/>
+          <w:tab w:val="right" w:leader="dot" w:pos="7305"/>
         </w:tabs>
         <w:rPr>
           <w:rFonts w:asciiTheme="minorHAnsi" w:eastAsiaTheme="minorEastAsia" w:hAnsiTheme="minorHAnsi" w:cstheme="minorBidi"/>
@@ -2283,7 +2371,7 @@
           <w:szCs w:val="22"/>
         </w:rPr>
       </w:pPr>
-      <w:hyperlink w:anchor="_Toc511647824" w:history="1">
+      <w:hyperlink w:anchor="_Toc514215768" w:history="1">
         <w:r>
           <w:rPr>
             <w:rStyle w:val="Hipercze"/>
@@ -2326,7 +2414,7 @@
             <w:noProof/>
             <w:webHidden/>
           </w:rPr>
-          <w:instrText xml:space="preserve"> PAGEREF _Toc511647824 \h </w:instrText>
+          <w:instrText xml:space="preserve"> PAGEREF _Toc514215768 \h </w:instrText>
         </w:r>
         <w:r>
           <w:rPr>
@@ -2346,7 +2434,7 @@
             <w:noProof/>
             <w:webHidden/>
           </w:rPr>
-          <w:t>15</w:t>
+          <w:t>23</w:t>
         </w:r>
         <w:r>
           <w:rPr>
@@ -2362,7 +2450,7 @@
         <w:pStyle w:val="Spistreci1"/>
         <w:tabs>
           <w:tab w:val="left" w:pos="480"/>
-          <w:tab w:val="right" w:leader="dot" w:pos="8269"/>
+          <w:tab w:val="right" w:leader="dot" w:pos="7305"/>
         </w:tabs>
         <w:rPr>
           <w:rFonts w:asciiTheme="minorHAnsi" w:eastAsiaTheme="minorEastAsia" w:hAnsiTheme="minorHAnsi" w:cstheme="minorBidi"/>
@@ -2371,7 +2459,7 @@
           <w:lang w:val="pl-PL"/>
         </w:rPr>
       </w:pPr>
-      <w:hyperlink w:anchor="_Toc511647825" w:history="1">
+      <w:hyperlink w:anchor="_Toc514215769" w:history="1">
         <w:r>
           <w:rPr>
             <w:rStyle w:val="Hipercze"/>
@@ -2409,7 +2497,7 @@
           <w:rPr>
             <w:webHidden/>
           </w:rPr>
-          <w:instrText xml:space="preserve"> PAGEREF _Toc511647825 \h </w:instrText>
+          <w:instrText xml:space="preserve"> PAGEREF _Toc514215769 \h </w:instrText>
         </w:r>
         <w:r>
           <w:rPr>
@@ -2426,7 +2514,7 @@
           <w:rPr>
             <w:webHidden/>
           </w:rPr>
-          <w:t>17</w:t>
+          <w:t>25</w:t>
         </w:r>
         <w:r>
           <w:rPr>
@@ -2441,7 +2529,7 @@
         <w:pStyle w:val="Spistreci2"/>
         <w:tabs>
           <w:tab w:val="left" w:pos="880"/>
-          <w:tab w:val="right" w:leader="dot" w:pos="8269"/>
+          <w:tab w:val="right" w:leader="dot" w:pos="7305"/>
         </w:tabs>
         <w:rPr>
           <w:rFonts w:asciiTheme="minorHAnsi" w:eastAsiaTheme="minorEastAsia" w:hAnsiTheme="minorHAnsi" w:cstheme="minorBidi"/>
@@ -2450,7 +2538,7 @@
           <w:szCs w:val="22"/>
         </w:rPr>
       </w:pPr>
-      <w:hyperlink w:anchor="_Toc511647826" w:history="1">
+      <w:hyperlink w:anchor="_Toc514215770" w:history="1">
         <w:r>
           <w:rPr>
             <w:rStyle w:val="Hipercze"/>
@@ -2493,7 +2581,7 @@
             <w:noProof/>
             <w:webHidden/>
           </w:rPr>
-          <w:instrText xml:space="preserve"> PAGEREF _Toc511647826 \h </w:instrText>
+          <w:instrText xml:space="preserve"> PAGEREF _Toc514215770 \h </w:instrText>
         </w:r>
         <w:r>
           <w:rPr>
@@ -2513,7 +2601,7 @@
             <w:noProof/>
             <w:webHidden/>
           </w:rPr>
-          <w:t>17</w:t>
+          <w:t>25</w:t>
         </w:r>
         <w:r>
           <w:rPr>
@@ -2529,7 +2617,7 @@
         <w:pStyle w:val="Spistreci2"/>
         <w:tabs>
           <w:tab w:val="left" w:pos="880"/>
-          <w:tab w:val="right" w:leader="dot" w:pos="8269"/>
+          <w:tab w:val="right" w:leader="dot" w:pos="7305"/>
         </w:tabs>
         <w:rPr>
           <w:rFonts w:asciiTheme="minorHAnsi" w:eastAsiaTheme="minorEastAsia" w:hAnsiTheme="minorHAnsi" w:cstheme="minorBidi"/>
@@ -2538,7 +2626,7 @@
           <w:szCs w:val="22"/>
         </w:rPr>
       </w:pPr>
-      <w:hyperlink w:anchor="_Toc511647827" w:history="1">
+      <w:hyperlink w:anchor="_Toc514215771" w:history="1">
         <w:r>
           <w:rPr>
             <w:rStyle w:val="Hipercze"/>
@@ -2581,7 +2669,7 @@
             <w:noProof/>
             <w:webHidden/>
           </w:rPr>
-          <w:instrText xml:space="preserve"> PAGEREF _Toc511647827 \h </w:instrText>
+          <w:instrText xml:space="preserve"> PAGEREF _Toc514215771 \h </w:instrText>
         </w:r>
         <w:r>
           <w:rPr>
@@ -2601,7 +2689,7 @@
             <w:noProof/>
             <w:webHidden/>
           </w:rPr>
-          <w:t>17</w:t>
+          <w:t>27</w:t>
         </w:r>
         <w:r>
           <w:rPr>
@@ -2617,7 +2705,7 @@
         <w:pStyle w:val="Spistreci2"/>
         <w:tabs>
           <w:tab w:val="left" w:pos="880"/>
-          <w:tab w:val="right" w:leader="dot" w:pos="8269"/>
+          <w:tab w:val="right" w:leader="dot" w:pos="7305"/>
         </w:tabs>
         <w:rPr>
           <w:rFonts w:asciiTheme="minorHAnsi" w:eastAsiaTheme="minorEastAsia" w:hAnsiTheme="minorHAnsi" w:cstheme="minorBidi"/>
@@ -2626,7 +2714,7 @@
           <w:szCs w:val="22"/>
         </w:rPr>
       </w:pPr>
-      <w:hyperlink w:anchor="_Toc511647828" w:history="1">
+      <w:hyperlink w:anchor="_Toc514215772" w:history="1">
         <w:r>
           <w:rPr>
             <w:rStyle w:val="Hipercze"/>
@@ -2648,6 +2736,94 @@
             <w:rStyle w:val="Hipercze"/>
             <w:noProof/>
           </w:rPr>
+          <w:t>Uzyskane rezultaty</w:t>
+        </w:r>
+        <w:r>
+          <w:rPr>
+            <w:noProof/>
+            <w:webHidden/>
+          </w:rPr>
+          <w:tab/>
+        </w:r>
+        <w:r>
+          <w:rPr>
+            <w:noProof/>
+            <w:webHidden/>
+          </w:rPr>
+          <w:fldChar w:fldCharType="begin"/>
+        </w:r>
+        <w:r>
+          <w:rPr>
+            <w:noProof/>
+            <w:webHidden/>
+          </w:rPr>
+          <w:instrText xml:space="preserve"> PAGEREF _Toc514215772 \h </w:instrText>
+        </w:r>
+        <w:r>
+          <w:rPr>
+            <w:noProof/>
+            <w:webHidden/>
+          </w:rPr>
+        </w:r>
+        <w:r>
+          <w:rPr>
+            <w:noProof/>
+            <w:webHidden/>
+          </w:rPr>
+          <w:fldChar w:fldCharType="separate"/>
+        </w:r>
+        <w:r>
+          <w:rPr>
+            <w:noProof/>
+            <w:webHidden/>
+          </w:rPr>
+          <w:t>27</w:t>
+        </w:r>
+        <w:r>
+          <w:rPr>
+            <w:noProof/>
+            <w:webHidden/>
+          </w:rPr>
+          <w:fldChar w:fldCharType="end"/>
+        </w:r>
+      </w:hyperlink>
+    </w:p>
+    <w:p>
+      <w:pPr>
+        <w:pStyle w:val="Spistreci2"/>
+        <w:tabs>
+          <w:tab w:val="left" w:pos="880"/>
+          <w:tab w:val="right" w:leader="dot" w:pos="7305"/>
+        </w:tabs>
+        <w:rPr>
+          <w:rFonts w:asciiTheme="minorHAnsi" w:eastAsiaTheme="minorEastAsia" w:hAnsiTheme="minorHAnsi" w:cstheme="minorBidi"/>
+          <w:noProof/>
+          <w:sz w:val="22"/>
+          <w:szCs w:val="22"/>
+        </w:rPr>
+      </w:pPr>
+      <w:hyperlink w:anchor="_Toc514215773" w:history="1">
+        <w:r>
+          <w:rPr>
+            <w:rStyle w:val="Hipercze"/>
+            <w:noProof/>
+          </w:rPr>
+          <w:t>4.4.</w:t>
+        </w:r>
+        <w:r>
+          <w:rPr>
+            <w:rFonts w:asciiTheme="minorHAnsi" w:eastAsiaTheme="minorEastAsia" w:hAnsiTheme="minorHAnsi" w:cstheme="minorBidi"/>
+            <w:noProof/>
+            <w:sz w:val="22"/>
+            <w:szCs w:val="22"/>
+          </w:rPr>
+          <w:tab/>
+        </w:r>
+        <w:r>
+          <w:rPr>
+            <w:rStyle w:val="Hipercze"/>
+            <w:noProof/>
+          </w:rPr>
           <w:t>Wyniki</w:t>
         </w:r>
         <w:r>
@@ -2669,7 +2845,7 @@
             <w:noProof/>
             <w:webHidden/>
           </w:rPr>
-          <w:instrText xml:space="preserve"> PAGEREF _Toc511647828 \h </w:instrText>
+          <w:instrText xml:space="preserve"> PAGEREF _Toc514215773 \h </w:instrText>
         </w:r>
         <w:r>
           <w:rPr>
@@ -2689,7 +2865,7 @@
             <w:noProof/>
             <w:webHidden/>
           </w:rPr>
-          <w:t>17</w:t>
+          <w:t>27</w:t>
         </w:r>
         <w:r>
           <w:rPr>
@@ -2705,7 +2881,7 @@
         <w:pStyle w:val="Spistreci1"/>
         <w:tabs>
           <w:tab w:val="left" w:pos="480"/>
-          <w:tab w:val="right" w:leader="dot" w:pos="8269"/>
+          <w:tab w:val="right" w:leader="dot" w:pos="7305"/>
         </w:tabs>
         <w:rPr>
           <w:rFonts w:asciiTheme="minorHAnsi" w:eastAsiaTheme="minorEastAsia" w:hAnsiTheme="minorHAnsi" w:cstheme="minorBidi"/>
@@ -2714,7 +2890,7 @@
           <w:lang w:val="pl-PL"/>
         </w:rPr>
       </w:pPr>
-      <w:hyperlink w:anchor="_Toc511647829" w:history="1">
+      <w:hyperlink w:anchor="_Toc514215774" w:history="1">
         <w:r>
           <w:rPr>
             <w:rStyle w:val="Hipercze"/>
@@ -2752,7 +2928,7 @@
           <w:rPr>
             <w:webHidden/>
           </w:rPr>
-          <w:instrText xml:space="preserve"> PAGEREF _Toc511647829 \h </w:instrText>
+          <w:instrText xml:space="preserve"> PAGEREF _Toc514215774 \h </w:instrText>
         </w:r>
         <w:r>
           <w:rPr>
@@ -2769,7 +2945,7 @@
           <w:rPr>
             <w:webHidden/>
           </w:rPr>
-          <w:t>19</w:t>
+          <w:t>29</w:t>
         </w:r>
         <w:r>
           <w:rPr>
@@ -2783,7 +2959,7 @@
       <w:pPr>
         <w:pStyle w:val="Spistreci1"/>
         <w:tabs>
-          <w:tab w:val="right" w:leader="dot" w:pos="8269"/>
+          <w:tab w:val="right" w:leader="dot" w:pos="7305"/>
         </w:tabs>
         <w:rPr>
           <w:rFonts w:asciiTheme="minorHAnsi" w:eastAsiaTheme="minorEastAsia" w:hAnsiTheme="minorHAnsi" w:cstheme="minorBidi"/>
@@ -2792,7 +2968,7 @@
           <w:lang w:val="pl-PL"/>
         </w:rPr>
       </w:pPr>
-      <w:hyperlink w:anchor="_Toc511647830" w:history="1">
+      <w:hyperlink w:anchor="_Toc514215775" w:history="1">
         <w:r>
           <w:rPr>
             <w:rStyle w:val="Hipercze"/>
@@ -2815,7 +2991,7 @@
           <w:rPr>
             <w:webHidden/>
           </w:rPr>
-          <w:instrText xml:space="preserve"> PAGEREF _Toc511647830 \h </w:instrText>
+          <w:instrText xml:space="preserve"> PAGEREF _Toc514215775 \h </w:instrText>
         </w:r>
         <w:r>
           <w:rPr>
@@ -2846,7 +3022,7 @@
       <w:pPr>
         <w:pStyle w:val="Spistreci1"/>
         <w:tabs>
-          <w:tab w:val="right" w:leader="dot" w:pos="8269"/>
+          <w:tab w:val="right" w:leader="dot" w:pos="7305"/>
         </w:tabs>
         <w:rPr>
           <w:rFonts w:asciiTheme="minorHAnsi" w:eastAsiaTheme="minorEastAsia" w:hAnsiTheme="minorHAnsi" w:cstheme="minorBidi"/>
@@ -2855,7 +3031,7 @@
           <w:lang w:val="pl-PL"/>
         </w:rPr>
       </w:pPr>
-      <w:hyperlink w:anchor="_Toc511647831" w:history="1">
+      <w:hyperlink w:anchor="_Toc514215776" w:history="1">
         <w:r>
           <w:rPr>
             <w:rStyle w:val="Hipercze"/>
@@ -2878,7 +3054,7 @@
           <w:rPr>
             <w:webHidden/>
           </w:rPr>
-          <w:instrText xml:space="preserve"> PAGEREF _Toc511647831 \h </w:instrText>
+          <w:instrText xml:space="preserve"> PAGEREF _Toc514215776 \h </w:instrText>
         </w:r>
         <w:r>
           <w:rPr>
@@ -2909,7 +3085,7 @@
       <w:pPr>
         <w:pStyle w:val="Spistreci1"/>
         <w:tabs>
-          <w:tab w:val="right" w:leader="dot" w:pos="8269"/>
+          <w:tab w:val="right" w:leader="dot" w:pos="7305"/>
         </w:tabs>
         <w:rPr>
           <w:rFonts w:asciiTheme="minorHAnsi" w:eastAsiaTheme="minorEastAsia" w:hAnsiTheme="minorHAnsi" w:cstheme="minorBidi"/>
@@ -2918,7 +3094,7 @@
           <w:lang w:val="pl-PL"/>
         </w:rPr>
       </w:pPr>
-      <w:hyperlink w:anchor="_Toc511647832" w:history="1">
+      <w:hyperlink w:anchor="_Toc514215777" w:history="1">
         <w:r>
           <w:rPr>
             <w:rStyle w:val="Hipercze"/>
@@ -2941,7 +3117,7 @@
           <w:rPr>
             <w:webHidden/>
           </w:rPr>
-          <w:instrText xml:space="preserve"> PAGEREF _Toc511647832 \h </w:instrText>
+          <w:instrText xml:space="preserve"> PAGEREF _Toc514215777 \h </w:instrText>
         </w:r>
         <w:r>
           <w:rPr>
@@ -2972,7 +3148,7 @@
       <w:pPr>
         <w:pStyle w:val="Spistreci1"/>
         <w:tabs>
-          <w:tab w:val="right" w:leader="dot" w:pos="8269"/>
+          <w:tab w:val="right" w:leader="dot" w:pos="7305"/>
         </w:tabs>
         <w:rPr>
           <w:rFonts w:asciiTheme="minorHAnsi" w:eastAsiaTheme="minorEastAsia" w:hAnsiTheme="minorHAnsi" w:cstheme="minorBidi"/>
@@ -2981,7 +3157,7 @@
           <w:lang w:val="pl-PL"/>
         </w:rPr>
       </w:pPr>
-      <w:hyperlink w:anchor="_Toc511647833" w:history="1">
+      <w:hyperlink w:anchor="_Toc514215778" w:history="1">
         <w:r>
           <w:rPr>
             <w:rStyle w:val="Hipercze"/>
@@ -3004,7 +3180,7 @@
           <w:rPr>
             <w:webHidden/>
           </w:rPr>
-          <w:instrText xml:space="preserve"> PAGEREF _Toc511647833 \h </w:instrText>
+          <w:instrText xml:space="preserve"> PAGEREF _Toc514215778 \h </w:instrText>
         </w:r>
         <w:r>
           <w:rPr>
@@ -3035,7 +3211,7 @@
       <w:pPr>
         <w:pStyle w:val="Spistreci1"/>
         <w:tabs>
-          <w:tab w:val="right" w:leader="dot" w:pos="8269"/>
+          <w:tab w:val="right" w:leader="dot" w:pos="7305"/>
         </w:tabs>
         <w:rPr>
           <w:rFonts w:asciiTheme="minorHAnsi" w:eastAsiaTheme="minorEastAsia" w:hAnsiTheme="minorHAnsi" w:cstheme="minorBidi"/>
@@ -3044,7 +3220,7 @@
           <w:lang w:val="pl-PL"/>
         </w:rPr>
       </w:pPr>
-      <w:hyperlink w:anchor="_Toc511647834" w:history="1">
+      <w:hyperlink w:anchor="_Toc514215779" w:history="1">
         <w:r>
           <w:rPr>
             <w:rStyle w:val="Hipercze"/>
@@ -3067,7 +3243,7 @@
           <w:rPr>
             <w:webHidden/>
           </w:rPr>
-          <w:instrText xml:space="preserve"> PAGEREF _Toc511647834 \h </w:instrText>
+          <w:instrText xml:space="preserve"> PAGEREF _Toc514215779 \h </w:instrText>
         </w:r>
         <w:r>
           <w:rPr>
@@ -3134,19 +3310,14 @@
         <w:autoSpaceDN/>
         <w:adjustRightInd/>
         <w:textAlignment w:val="auto"/>
-        <w:sectPr>
-          <w:headerReference w:type="even" r:id="rId10"/>
-          <w:headerReference w:type="default" r:id="rId11"/>
-          <w:footnotePr>
-            <w:numRestart w:val="eachPage"/>
-          </w:footnotePr>
-          <w:pgSz w:w="11907" w:h="16840" w:code="9"/>
-          <w:pgMar w:top="2155" w:right="1814" w:bottom="2778" w:left="1814" w:header="1814" w:footer="1814" w:gutter="0"/>
-          <w:pgNumType w:fmt="lowerRoman" w:start="1"/>
-          <w:cols w:space="708"/>
-          <w:docGrid w:linePitch="326"/>
-        </w:sectPr>
-      </w:pPr>
+        <w:rPr>
+          <w:b/>
+          <w:kern w:val="28"/>
+          <w:sz w:val="48"/>
+          <w:szCs w:val="48"/>
+        </w:rPr>
+      </w:pPr>
+      <w:bookmarkStart w:id="0" w:name="_Toc376900764"/>
       <w:r>
         <w:br w:type="page"/>
       </w:r>
@@ -3155,8 +3326,7 @@
       <w:pPr>
         <w:pStyle w:val="Nagwek1"/>
       </w:pPr>
-      <w:bookmarkStart w:id="0" w:name="_Toc376900764"/>
-      <w:bookmarkStart w:id="1" w:name="_Toc511647813"/>
+      <w:bookmarkStart w:id="1" w:name="_Toc514215756"/>
       <w:r>
         <w:lastRenderedPageBreak/>
         <w:t>Wstęp</w:t>
@@ -3170,6 +3340,93 @@
     <w:p>
       <w:pPr>
         <w:pStyle w:val="Tekstpods"/>
+      </w:pPr>
+      <w:r>
+        <w:t xml:space="preserve">Celem pracy badawczej jest </w:t>
+      </w:r>
+      <w:r>
+        <w:t>zaprezentowa</w:t>
+      </w:r>
+      <w:r>
+        <w:t>nie</w:t>
+      </w:r>
+      <w:r>
+        <w:t xml:space="preserve"> możliwości tworzenia bazy danych przy użyciu technologii ORM</w:t>
+      </w:r>
+      <w:r>
+        <w:t xml:space="preserve"> z wykorzystaniem narzędzia Entity Framework. W kolejnej części pracy </w:t>
+      </w:r>
+      <w:r>
+        <w:t xml:space="preserve"> </w:t>
+      </w:r>
+      <w:r>
+        <w:t>zaprezent</w:t>
+      </w:r>
+      <w:r>
+        <w:t>owano</w:t>
+      </w:r>
+      <w:r>
+        <w:t xml:space="preserve"> przebieg badań</w:t>
+      </w:r>
+      <w:r>
+        <w:t>,</w:t>
+      </w:r>
+      <w:r>
+        <w:t xml:space="preserve"> których celem </w:t>
+      </w:r>
+      <w:r>
+        <w:t>było</w:t>
+      </w:r>
+      <w:r>
+        <w:t xml:space="preserve"> porów</w:t>
+      </w:r>
+      <w:r>
+        <w:t>nanie wydajności zapytań bazodanowych</w:t>
+      </w:r>
+      <w:r>
+        <w:t xml:space="preserve"> napisanych w </w:t>
+      </w:r>
+      <w:r>
+        <w:t>narzędziu</w:t>
+      </w:r>
+      <w:r>
+        <w:t xml:space="preserve"> Entity Framework, </w:t>
+      </w:r>
+      <w:r>
+        <w:t>w odróżnieniu do powszechnych zapytań</w:t>
+      </w:r>
+      <w:r>
+        <w:t xml:space="preserve"> w </w:t>
+      </w:r>
+      <w:r>
+        <w:t xml:space="preserve">strukturalnym </w:t>
+      </w:r>
+      <w:r>
+        <w:t>języku</w:t>
+      </w:r>
+      <w:r>
+        <w:t xml:space="preserve"> zapytań bazodanowych</w:t>
+      </w:r>
+      <w:r>
+        <w:t xml:space="preserve"> SQL.</w:t>
+      </w:r>
+      <w:r>
+        <w:t xml:space="preserve"> </w:t>
+      </w:r>
+      <w:r>
+        <w:t>W celu przeprowadzenie zaplanowanych badań została wcześniej przygotowana przykładowa aplikacja</w:t>
+      </w:r>
+      <w:r>
+        <w:t xml:space="preserve"> </w:t>
+      </w:r>
+      <w:r>
+        <w:t>internetowa umożliwiająca wystawianie, a następnie sprzedaż sprzętu żeglarskiego. Dla aplikacji stworzono relacyjną bazę danych na której kolejno zostały przeprowadzane zapytania badające wydajność bazy danych opartej o wyżej wspomnianej technologii.</w:t>
+      </w:r>
+    </w:p>
+    <w:p>
+      <w:pPr>
+        <w:pStyle w:val="Tekstpods"/>
+        <w:ind w:firstLine="0"/>
         <w:rPr>
           <w:b/>
           <w:kern w:val="28"/>
@@ -3177,81 +3434,38 @@
         </w:rPr>
       </w:pPr>
       <w:r>
-        <w:t xml:space="preserve">Celem pracy badawczej jest </w:t>
-      </w:r>
-      <w:r>
-        <w:t>zaprezentowa</w:t>
-      </w:r>
-      <w:r>
-        <w:t>nie</w:t>
-      </w:r>
-      <w:r>
-        <w:t xml:space="preserve"> możliwości tworzenia bazy danych przy użyciu technologii ORM</w:t>
-      </w:r>
-      <w:r>
-        <w:t xml:space="preserve"> z wykorzystaniem narzędzia Entity Framework. W kolejnej części pracy </w:t>
+        <w:tab/>
+        <w:t xml:space="preserve">Architekci tworzący systemy informatyczne </w:t>
+      </w:r>
+      <w:r>
+        <w:t>ciągle</w:t>
       </w:r>
       <w:r>
         <w:t xml:space="preserve"> </w:t>
       </w:r>
       <w:r>
-        <w:t xml:space="preserve">zaprezentuję przebieg badań których celem </w:t>
-      </w:r>
-      <w:r>
-        <w:t>było</w:t>
-      </w:r>
-      <w:r>
-        <w:t xml:space="preserve"> porów</w:t>
-      </w:r>
-      <w:r>
-        <w:t>nanie wydajności zapytań bazodanowych</w:t>
-      </w:r>
-      <w:r>
-        <w:t xml:space="preserve"> napisanych w </w:t>
-      </w:r>
-      <w:r>
-        <w:t>narzędziu</w:t>
-      </w:r>
-      <w:r>
-        <w:t xml:space="preserve"> Entity Framework, </w:t>
-      </w:r>
-      <w:r>
-        <w:t>w odróżnieniu do powszechnych zapytań</w:t>
-      </w:r>
-      <w:r>
-        <w:t xml:space="preserve"> w </w:t>
-      </w:r>
-      <w:r>
-        <w:t xml:space="preserve">strukturalnym </w:t>
-      </w:r>
-      <w:r>
-        <w:t>języku</w:t>
-      </w:r>
-      <w:r>
-        <w:t xml:space="preserve"> zapytań bazodanowych</w:t>
-      </w:r>
-      <w:r>
-        <w:t xml:space="preserve"> SQL.</w:t>
+        <w:t xml:space="preserve">stoją </w:t>
+      </w:r>
+      <w:r>
+        <w:t>przed ciężkim wyborem jakim jest technologi</w:t>
+      </w:r>
+      <w:r>
+        <w:t>a wykorzystywana</w:t>
+      </w:r>
+      <w:r>
+        <w:t xml:space="preserve"> do tworzenia bazy danych, a następnie do </w:t>
+      </w:r>
+      <w:r>
+        <w:t xml:space="preserve">jej </w:t>
+      </w:r>
+      <w:r>
+        <w:t>zarządzania.</w:t>
       </w:r>
       <w:r>
         <w:t xml:space="preserve"> </w:t>
       </w:r>
       <w:r>
-        <w:t>W celu przeprowadzenie zaplanowanych badań została wcześniej przygotowana przykładowa aplikacja</w:t>
-      </w:r>
-      <w:r>
-        <w:t xml:space="preserve"> </w:t>
-      </w:r>
-      <w:r>
-        <w:t>internetowa umożliwiająca wystawianie, a następnie sprzedaż sprzętu żeglarskiego. Dla aplikacji stworzono relacyjną bazę danych na której kolejno zostały przeprowadzane zapytania badające wydajność bazy danych opartej o wyżej wspomnianej technologii.</w:t>
-      </w:r>
-      <w:r>
-        <w:rPr>
-          <w:b/>
-          <w:kern w:val="28"/>
-          <w:sz w:val="29"/>
-        </w:rPr>
-        <w:br w:type="page"/>
+        <w:t xml:space="preserve">Niestety nie jest jasno sprecyzowane, czy środowisko oparte o technologię ORM jest wydajniejsze i łatwiejsze w zarządzaniu od tradycyjnego podejścia w SQL. W środowisku deweloperskim jest odwieczna walka między zwolennikami obydwóch podejść. Niniejsza praca ma na celu zweryfikowania w czym dany rodzaj bazy jest lepszy od drugiego. </w:t>
       </w:r>
     </w:p>
     <w:p>
@@ -3263,7 +3477,7 @@
         <w:adjustRightInd/>
         <w:textAlignment w:val="auto"/>
       </w:pPr>
-      <w:bookmarkStart w:id="2" w:name="_Toc511647814"/>
+      <w:bookmarkStart w:id="2" w:name="_Toc514215757"/>
       <w:r>
         <w:lastRenderedPageBreak/>
         <w:t>Analiza tematu</w:t>
@@ -3330,6 +3544,12 @@
       </w:r>
       <w:r>
         <w:t xml:space="preserve"> </w:t>
+      </w:r>
+      <w:r>
+        <w:rPr>
+          <w:b/>
+        </w:rPr>
+        <w:t>TODO…</w:t>
       </w:r>
     </w:p>
     <w:p>
@@ -3348,7 +3568,7 @@
       <w:pPr>
         <w:pStyle w:val="Nagwek2"/>
       </w:pPr>
-      <w:bookmarkStart w:id="3" w:name="_Toc511647820"/>
+      <w:bookmarkStart w:id="3" w:name="_Toc514215758"/>
       <w:r>
         <w:lastRenderedPageBreak/>
         <w:t>Wykorzystane oprogramowanie w trakcie badań</w:t>
@@ -3429,7 +3649,7 @@
         </w:rPr>
         <w:t xml:space="preserve">, jako </w:t>
       </w:r>
-      <w:hyperlink r:id="rId12" w:tooltip="Zintegrowane środowisko programistyczne" w:history="1">
+      <w:hyperlink r:id="rId10" w:tooltip="Zintegrowane środowisko programistyczne" w:history="1">
         <w:r>
           <w:rPr>
             <w:rStyle w:val="Hipercze"/>
@@ -3963,10 +4183,28 @@
     </w:p>
     <w:p>
       <w:pPr>
+        <w:overflowPunct/>
+        <w:autoSpaceDE/>
+        <w:autoSpaceDN/>
+        <w:adjustRightInd/>
+        <w:textAlignment w:val="auto"/>
+        <w:rPr>
+          <w:b/>
+          <w:sz w:val="40"/>
+          <w:szCs w:val="40"/>
+        </w:rPr>
+      </w:pPr>
+      <w:r>
+        <w:br w:type="page"/>
+      </w:r>
+    </w:p>
+    <w:p>
+      <w:pPr>
         <w:pStyle w:val="Nagwek2"/>
       </w:pPr>
-      <w:bookmarkStart w:id="4" w:name="_Toc511647815"/>
-      <w:r>
+      <w:bookmarkStart w:id="4" w:name="_Toc514215759"/>
+      <w:r>
+        <w:lastRenderedPageBreak/>
         <w:t>Baza danych oparta o technologię ORM</w:t>
       </w:r>
       <w:r>
@@ -4059,18 +4297,14 @@
         <w:t>jest Entity Framework, który</w:t>
       </w:r>
       <w:r>
-        <w:t xml:space="preserve"> został wykorzystany w trakcie badań. Utworzona baza danych dla aplikacji została wykonana w oparciu o jedno z trzech </w:t>
-      </w:r>
-      <w:r>
-        <w:lastRenderedPageBreak/>
-        <w:t>możliwych podejść wytwarzania baz w omawianej technologii. W podrozdziale 2.1.1 przedstawiono dokładniej każdy z nich.</w:t>
+        <w:t xml:space="preserve"> został wykorzystany w trakcie badań. Utworzona baza danych dla aplikacji została wykonana w oparciu o jedno z trzech możliwych podejść wytwarzania baz w omawianej technologii. W podrozdziale 2.1.1 przedstawiono dokładniej każdy z nich.</w:t>
       </w:r>
     </w:p>
     <w:p>
       <w:pPr>
         <w:pStyle w:val="Nagwek3"/>
       </w:pPr>
-      <w:bookmarkStart w:id="5" w:name="_Toc511647816"/>
+      <w:bookmarkStart w:id="5" w:name="_Toc514215760"/>
       <w:r>
         <w:t>Rodzaje podejść</w:t>
       </w:r>
@@ -4151,7 +4385,11 @@
         <w:t>developera odbywa się dzięki kreatorowi dostarczonemu przez Visual Studio, w którym użytkownik musi wybrać wcześniej utworzoną bazę w SQL</w:t>
       </w:r>
       <w:r>
-        <w:t>, po czym generator na jej podstawie tworzy obiektowo odwzorowanie bazy wraz z relacjami. Dodatkowo oprócz plików związanych z tabelami, znajdą się tu również pliki zawierający kontekst do tabel dzięki którym developer ma możliwość odwoływania się w kodzie do każdej z nich.</w:t>
+        <w:t xml:space="preserve">, po czym generator na jej podstawie tworzy obiektowo odwzorowanie bazy wraz z relacjami. </w:t>
+      </w:r>
+      <w:r>
+        <w:lastRenderedPageBreak/>
+        <w:t>Dodatkowo oprócz plików związanych z tabelami, znajdą się tu również pliki zawierający kontekst do tabel dzięki którym developer ma możliwość odwoływania się w kodzie do każdej z nich.</w:t>
       </w:r>
     </w:p>
     <w:p>
@@ -4206,11 +4444,7 @@
         <w:t xml:space="preserve">, natomiast relacje są dodawane w dwóch możliwych podejściach. Pierwszy z nich to racji przy wykorzystaniu adnotacji </w:t>
       </w:r>
       <w:r>
-        <w:t xml:space="preserve">oraz metod abstrakcyjnych określających połączenie z kolejną tabelą. Adnotacje wykorzystuje się w celu wskazania między innymi klucza </w:t>
-      </w:r>
-      <w:r>
-        <w:lastRenderedPageBreak/>
-        <w:t>obcego („</w:t>
+        <w:t>oraz metod abstrakcyjnych określających połączenie z kolejną tabelą. Adnotacje wykorzystuje się w celu wskazania między innymi klucza obcego („</w:t>
       </w:r>
       <w:proofErr w:type="spellStart"/>
       <w:r>
@@ -4425,17 +4659,14 @@
         <w:ind w:left="1083" w:firstLine="357"/>
       </w:pPr>
       <w:r>
+        <w:lastRenderedPageBreak/>
         <w:t>W tym rodzaju, wykorzystujemy do tworzenia bazy specjalny generator dostarczony do Visual Studio.</w:t>
       </w:r>
       <w:r>
         <w:t xml:space="preserve"> Jest to najprawdopodobniej najłatwiejsza wersja ze wszystkich trze</w:t>
       </w:r>
       <w:r>
-        <w:t xml:space="preserve">ch podejść, ze względu na prostotę generacji tabel i ich relacji. W generatorze użytkownik dodaję nową tabele klikając prawym przyciskiem myszy na diagramie bazy. Następnie we właściwościach wcześniej utworzonej encji dodawane są kolejne pola o sprecyzowanych typach. Po utworzeniu przynajmniej dwóch tabel możliwe jest dodanie relacji miedzy nimi. Wszystkie zmiany wprowadzone w tabelach (pola, czy też relacje), prezentowane są na diagramie bazy danych. W celu zapisania projektu lub jego utworzeniu na serwerze, użytkownik musi wygenerować odpowiedni skrypt SQL. Taka generacja skryptu jest również łatwa do przeprowadzenia ponieważ wykonują ja za nas generator, poczym taki skrypt jest </w:t>
-      </w:r>
-      <w:r>
-        <w:lastRenderedPageBreak/>
-        <w:t xml:space="preserve">uruchamiany </w:t>
+        <w:t xml:space="preserve">ch podejść, ze względu na prostotę generacji tabel i ich relacji. W generatorze użytkownik dodaję nową tabele klikając prawym przyciskiem myszy na diagramie bazy. Następnie we właściwościach wcześniej utworzonej encji dodawane są kolejne pola o sprecyzowanych typach. Po utworzeniu przynajmniej dwóch tabel możliwe jest dodanie relacji miedzy nimi. Wszystkie zmiany wprowadzone w tabelach (pola, czy też relacje), prezentowane są na diagramie bazy danych. W celu zapisania projektu lub jego utworzeniu na serwerze, użytkownik musi wygenerować odpowiedni skrypt SQL. Taka generacja skryptu jest również łatwa do przeprowadzenia ponieważ wykonują ja za nas generator, poczym taki skrypt jest uruchamiany </w:t>
       </w:r>
       <w:r>
         <w:t>na serwerze bazodanowym tworząc na nim wcześniej utworzoną bazę.</w:t>
@@ -4445,7 +4676,7 @@
       <w:pPr>
         <w:pStyle w:val="Nagwek3"/>
       </w:pPr>
-      <w:bookmarkStart w:id="6" w:name="_Toc511647817"/>
+      <w:bookmarkStart w:id="6" w:name="_Toc514215761"/>
       <w:r>
         <w:t>Klasa kontekstowa Entity Framework</w:t>
       </w:r>
@@ -4702,6 +4933,7 @@
         <w:rPr>
           <w:color w:val="0000FF"/>
         </w:rPr>
+        <w:lastRenderedPageBreak/>
         <w:t>public</w:t>
       </w:r>
       <w:r>
@@ -5263,103 +5495,94 @@
           <w:szCs w:val="24"/>
           <w:shd w:val="clear" w:color="auto" w:fill="FFFFFF"/>
         </w:rPr>
-        <w:t xml:space="preserve">, za </w:t>
-      </w:r>
+        <w:t xml:space="preserve">, za każdym razem bez względu na zmianę lub nie modelu, </w:t>
+      </w:r>
+      <w:proofErr w:type="spellStart"/>
       <w:r>
         <w:rPr>
           <w:bCs/>
           <w:szCs w:val="24"/>
           <w:shd w:val="clear" w:color="auto" w:fill="FFFFFF"/>
         </w:rPr>
-        <w:lastRenderedPageBreak/>
-        <w:t xml:space="preserve">każdym razem bez względu na zmianę lub nie modelu, </w:t>
-      </w:r>
-      <w:proofErr w:type="spellStart"/>
+        <w:t>uzuwa</w:t>
+      </w:r>
+      <w:proofErr w:type="spellEnd"/>
       <w:r>
         <w:rPr>
           <w:bCs/>
           <w:szCs w:val="24"/>
           <w:shd w:val="clear" w:color="auto" w:fill="FFFFFF"/>
         </w:rPr>
-        <w:t>uzuwa</w:t>
-      </w:r>
-      <w:proofErr w:type="spellEnd"/>
+        <w:t xml:space="preserve"> </w:t>
+      </w:r>
+      <w:proofErr w:type="spellStart"/>
       <w:r>
         <w:rPr>
           <w:bCs/>
           <w:szCs w:val="24"/>
           <w:shd w:val="clear" w:color="auto" w:fill="FFFFFF"/>
         </w:rPr>
-        <w:t xml:space="preserve"> </w:t>
-      </w:r>
-      <w:proofErr w:type="spellStart"/>
+        <w:t>baze</w:t>
+      </w:r>
+      <w:proofErr w:type="spellEnd"/>
       <w:r>
         <w:rPr>
           <w:bCs/>
           <w:szCs w:val="24"/>
           <w:shd w:val="clear" w:color="auto" w:fill="FFFFFF"/>
         </w:rPr>
-        <w:t>baze</w:t>
-      </w:r>
-      <w:proofErr w:type="spellEnd"/>
+        <w:t xml:space="preserve"> i tworzy ją na nowo. </w:t>
+      </w:r>
       <w:r>
         <w:rPr>
           <w:bCs/>
           <w:szCs w:val="24"/>
           <w:shd w:val="clear" w:color="auto" w:fill="FFFFFF"/>
         </w:rPr>
-        <w:t xml:space="preserve"> i tworzy ją na nowo. </w:t>
-      </w:r>
+        <w:t xml:space="preserve">Ostatni inicjalizator - </w:t>
+      </w:r>
+      <w:proofErr w:type="spellStart"/>
       <w:r>
         <w:rPr>
           <w:bCs/>
           <w:szCs w:val="24"/>
           <w:shd w:val="clear" w:color="auto" w:fill="FFFFFF"/>
         </w:rPr>
-        <w:t xml:space="preserve">Ostatni inicjalizator - </w:t>
-      </w:r>
-      <w:proofErr w:type="spellStart"/>
+        <w:t>Custom</w:t>
+      </w:r>
+      <w:proofErr w:type="spellEnd"/>
       <w:r>
         <w:rPr>
           <w:bCs/>
           <w:szCs w:val="24"/>
           <w:shd w:val="clear" w:color="auto" w:fill="FFFFFF"/>
         </w:rPr>
-        <w:t>Custom</w:t>
-      </w:r>
-      <w:proofErr w:type="spellEnd"/>
+        <w:t xml:space="preserve"> DB </w:t>
+      </w:r>
+      <w:proofErr w:type="spellStart"/>
       <w:r>
         <w:rPr>
           <w:bCs/>
           <w:szCs w:val="24"/>
           <w:shd w:val="clear" w:color="auto" w:fill="FFFFFF"/>
         </w:rPr>
-        <w:t xml:space="preserve"> DB </w:t>
-      </w:r>
-      <w:proofErr w:type="spellStart"/>
+        <w:t>Initializer</w:t>
+      </w:r>
+      <w:proofErr w:type="spellEnd"/>
       <w:r>
         <w:rPr>
           <w:bCs/>
           <w:szCs w:val="24"/>
           <w:shd w:val="clear" w:color="auto" w:fill="FFFFFF"/>
         </w:rPr>
-        <w:t>Initializer</w:t>
-      </w:r>
-      <w:proofErr w:type="spellEnd"/>
+        <w:t>:</w:t>
+      </w:r>
       <w:r>
         <w:rPr>
           <w:bCs/>
           <w:szCs w:val="24"/>
           <w:shd w:val="clear" w:color="auto" w:fill="FFFFFF"/>
         </w:rPr>
-        <w:t>:</w:t>
-      </w:r>
-      <w:r>
-        <w:rPr>
-          <w:bCs/>
-          <w:szCs w:val="24"/>
-          <w:shd w:val="clear" w:color="auto" w:fill="FFFFFF"/>
-        </w:rPr>
         <w:t xml:space="preserve"> daje użytkownikowi całkowitą dowolność, ponieważ możemy  w tym przypadku dodać swój własny inicjalizator jeśli żaden z powyższych nie spełnia wymaganych oczekiwań.</w:t>
       </w:r>
     </w:p>
@@ -5435,11 +5658,12 @@
       <w:pPr>
         <w:pStyle w:val="Nagwek2"/>
       </w:pPr>
-      <w:bookmarkStart w:id="7" w:name="_Toc511647818"/>
+      <w:bookmarkStart w:id="7" w:name="_Toc514215762"/>
       <w:r>
         <w:lastRenderedPageBreak/>
         <w:t>Aplikacja</w:t>
       </w:r>
+      <w:bookmarkEnd w:id="7"/>
     </w:p>
     <w:p>
       <w:pPr>
@@ -5465,10 +5689,11 @@
       <w:pPr>
         <w:pStyle w:val="Nagwek3"/>
       </w:pPr>
+      <w:bookmarkStart w:id="8" w:name="_Toc514215763"/>
       <w:r>
         <w:t>Wymagania funkcjonalne</w:t>
       </w:r>
-      <w:bookmarkEnd w:id="7"/>
+      <w:bookmarkEnd w:id="8"/>
     </w:p>
     <w:p>
       <w:pPr>
@@ -5662,12 +5887,12 @@
       <w:pPr>
         <w:pStyle w:val="Nagwek3"/>
       </w:pPr>
-      <w:bookmarkStart w:id="8" w:name="_Toc511647819"/>
+      <w:bookmarkStart w:id="9" w:name="_Toc514215764"/>
       <w:r>
         <w:lastRenderedPageBreak/>
         <w:t>Wymagania niefunkcjonalne</w:t>
       </w:r>
-      <w:bookmarkEnd w:id="8"/>
+      <w:bookmarkEnd w:id="9"/>
     </w:p>
     <w:p>
       <w:pPr>
@@ -5843,7 +6068,7 @@
         <w:jc w:val="both"/>
         <w:textAlignment w:val="auto"/>
         <w:sectPr>
-          <w:headerReference w:type="default" r:id="rId13"/>
+          <w:headerReference w:type="default" r:id="rId11"/>
           <w:footnotePr>
             <w:numRestart w:val="eachPage"/>
           </w:footnotePr>
@@ -5884,24 +6109,24 @@
       <w:pPr>
         <w:pStyle w:val="Nagwek1"/>
       </w:pPr>
-      <w:bookmarkStart w:id="9" w:name="_Toc511647821"/>
+      <w:bookmarkStart w:id="10" w:name="_Toc514215765"/>
       <w:r>
         <w:t>Pr</w:t>
       </w:r>
       <w:r>
         <w:t>zedmiot pracy</w:t>
       </w:r>
-      <w:bookmarkEnd w:id="9"/>
+      <w:bookmarkEnd w:id="10"/>
     </w:p>
     <w:p>
       <w:pPr>
         <w:pStyle w:val="Nagwek2"/>
       </w:pPr>
-      <w:bookmarkStart w:id="10" w:name="_Toc511647822"/>
+      <w:bookmarkStart w:id="11" w:name="_Toc514215766"/>
       <w:r>
         <w:t>Relacyjna baza danych</w:t>
       </w:r>
-      <w:bookmarkEnd w:id="10"/>
+      <w:bookmarkEnd w:id="11"/>
     </w:p>
     <w:p>
       <w:pPr>
@@ -6207,12 +6432,12 @@
       <w:pPr>
         <w:pStyle w:val="Nagwek3"/>
       </w:pPr>
-      <w:bookmarkStart w:id="11" w:name="_Toc511647823"/>
+      <w:bookmarkStart w:id="12" w:name="_Toc514215767"/>
       <w:r>
         <w:lastRenderedPageBreak/>
         <w:t>Diagram bazy</w:t>
       </w:r>
-      <w:bookmarkEnd w:id="11"/>
+      <w:bookmarkEnd w:id="12"/>
     </w:p>
     <w:p>
       <w:pPr>
@@ -6241,7 +6466,7 @@
                     </pic:cNvPicPr>
                   </pic:nvPicPr>
                   <pic:blipFill>
-                    <a:blip r:embed="rId14"/>
+                    <a:blip r:embed="rId12"/>
                     <a:srcRect/>
                     <a:stretch>
                       <a:fillRect/>
@@ -6274,14 +6499,14 @@
       <w:pPr>
         <w:pStyle w:val="Nagwek2"/>
       </w:pPr>
-      <w:bookmarkStart w:id="12" w:name="_Toc511647824"/>
+      <w:bookmarkStart w:id="13" w:name="_Toc514215768"/>
       <w:r>
         <w:t xml:space="preserve">Testy </w:t>
       </w:r>
       <w:r>
         <w:t>jednostkowe aplikacji</w:t>
       </w:r>
-      <w:bookmarkEnd w:id="12"/>
+      <w:bookmarkEnd w:id="13"/>
     </w:p>
     <w:p>
       <w:pPr>
@@ -6301,6 +6526,48 @@
           <w:b w:val="0"/>
         </w:rPr>
         <w:sectPr>
+          <w:headerReference w:type="default" r:id="rId13"/>
+          <w:footnotePr>
+            <w:numRestart w:val="eachPage"/>
+          </w:footnotePr>
+          <w:pgSz w:w="11907" w:h="16840" w:code="9"/>
+          <w:pgMar w:top="2155" w:right="2778" w:bottom="2778" w:left="1814" w:header="1814" w:footer="1814" w:gutter="0"/>
+          <w:cols w:space="708"/>
+          <w:docGrid w:linePitch="326"/>
+        </w:sectPr>
+      </w:pPr>
+      <w:r>
+        <w:rPr>
+          <w:b w:val="0"/>
+        </w:rPr>
+        <w:br w:type="page"/>
+      </w:r>
+      <w:r>
+        <w:rPr>
+          <w:b w:val="0"/>
+        </w:rPr>
+        <w:lastRenderedPageBreak/>
+        <w:br w:type="page"/>
+      </w:r>
+    </w:p>
+    <w:p>
+      <w:pPr>
+        <w:overflowPunct/>
+        <w:autoSpaceDE/>
+        <w:autoSpaceDN/>
+        <w:adjustRightInd/>
+        <w:textAlignment w:val="auto"/>
+      </w:pPr>
+    </w:p>
+    <w:p>
+      <w:pPr>
+        <w:overflowPunct/>
+        <w:autoSpaceDE/>
+        <w:autoSpaceDN/>
+        <w:adjustRightInd/>
+        <w:textAlignment w:val="auto"/>
+        <w:sectPr>
+          <w:headerReference w:type="even" r:id="rId14"/>
           <w:headerReference w:type="default" r:id="rId15"/>
           <w:footnotePr>
             <w:numRestart w:val="eachPage"/>
@@ -6311,19 +6578,6 @@
           <w:docGrid w:linePitch="326"/>
         </w:sectPr>
       </w:pPr>
-      <w:r>
-        <w:rPr>
-          <w:b w:val="0"/>
-        </w:rPr>
-        <w:br w:type="page"/>
-      </w:r>
-      <w:r>
-        <w:rPr>
-          <w:b w:val="0"/>
-        </w:rPr>
-        <w:lastRenderedPageBreak/>
-        <w:br w:type="page"/>
-      </w:r>
     </w:p>
     <w:p>
       <w:pPr>
@@ -6336,35 +6590,6 @@
     </w:p>
     <w:p>
       <w:pPr>
-        <w:overflowPunct/>
-        <w:autoSpaceDE/>
-        <w:autoSpaceDN/>
-        <w:adjustRightInd/>
-        <w:textAlignment w:val="auto"/>
-        <w:sectPr>
-          <w:headerReference w:type="even" r:id="rId16"/>
-          <w:headerReference w:type="default" r:id="rId17"/>
-          <w:footnotePr>
-            <w:numRestart w:val="eachPage"/>
-          </w:footnotePr>
-          <w:pgSz w:w="11907" w:h="16840" w:code="9"/>
-          <w:pgMar w:top="2155" w:right="2778" w:bottom="2778" w:left="1814" w:header="1814" w:footer="1814" w:gutter="0"/>
-          <w:cols w:space="708"/>
-          <w:docGrid w:linePitch="326"/>
-        </w:sectPr>
-      </w:pPr>
-    </w:p>
-    <w:p>
-      <w:pPr>
-        <w:overflowPunct/>
-        <w:autoSpaceDE/>
-        <w:autoSpaceDN/>
-        <w:adjustRightInd/>
-        <w:textAlignment w:val="auto"/>
-      </w:pPr>
-    </w:p>
-    <w:p>
-      <w:pPr>
         <w:pStyle w:val="Tekstpods"/>
       </w:pPr>
     </w:p>
@@ -6372,11 +6597,11 @@
       <w:pPr>
         <w:pStyle w:val="Nagwek1"/>
       </w:pPr>
-      <w:bookmarkStart w:id="13" w:name="_Toc511647825"/>
+      <w:bookmarkStart w:id="14" w:name="_Toc514215769"/>
       <w:r>
         <w:t>Badania</w:t>
       </w:r>
-      <w:bookmarkEnd w:id="13"/>
+      <w:bookmarkEnd w:id="14"/>
       <w:r>
         <w:t xml:space="preserve"> </w:t>
       </w:r>
@@ -6429,11 +6654,11 @@
       <w:pPr>
         <w:pStyle w:val="Nagwek2"/>
       </w:pPr>
-      <w:bookmarkStart w:id="14" w:name="_Toc511647826"/>
+      <w:bookmarkStart w:id="15" w:name="_Toc514215770"/>
       <w:r>
         <w:t>Metodyka badań</w:t>
       </w:r>
-      <w:bookmarkEnd w:id="14"/>
+      <w:bookmarkEnd w:id="15"/>
     </w:p>
     <w:p>
       <w:pPr>
@@ -7630,22 +7855,158 @@
       <w:pPr>
         <w:pStyle w:val="Tekstpods"/>
         <w:ind w:left="357"/>
-        <w:rPr>
-          <w:lang w:val="en-US"/>
-        </w:rPr>
       </w:pPr>
     </w:p>
     <w:p>
       <w:pPr>
         <w:pStyle w:val="Tekstpods"/>
-        <w:rPr>
-          <w:lang w:val="en-US"/>
-        </w:rPr>
-      </w:pPr>
+        <w:ind w:left="465"/>
+      </w:pPr>
+      <w:r>
+        <w:t>Technologia ORM wykonująca zapytanie utworzone w języku obiekto</w:t>
+      </w:r>
+      <w:r>
+        <w:t>wym musi przejść przez własny tra</w:t>
+      </w:r>
+      <w:r>
+        <w:t xml:space="preserve">nslator. </w:t>
+      </w:r>
+      <w:r>
+        <w:t>Zadaniem takiego mechanizmu jest, aby zamienić owy język na czysto SQL-owe zapytanie bazodanowe.</w:t>
+      </w:r>
     </w:p>
     <w:p>
       <w:pPr>
         <w:pStyle w:val="Tekstpods"/>
+        <w:ind w:left="465"/>
+      </w:pPr>
+      <w:r>
+        <w:t xml:space="preserve">Poniżej </w:t>
+      </w:r>
+      <w:proofErr w:type="spellStart"/>
+      <w:r>
+        <w:t>saprezentowano</w:t>
+      </w:r>
+      <w:proofErr w:type="spellEnd"/>
+      <w:r>
+        <w:t xml:space="preserve"> składnie wypisującą w konsoli </w:t>
+      </w:r>
+      <w:proofErr w:type="spellStart"/>
+      <w:r>
+        <w:rPr>
+          <w:i/>
+        </w:rPr>
+        <w:t>Debug</w:t>
+      </w:r>
+      <w:proofErr w:type="spellEnd"/>
+      <w:r>
+        <w:t xml:space="preserve"> treść przetworzonego zapytania.</w:t>
+      </w:r>
+    </w:p>
+    <w:p>
+      <w:pPr>
+        <w:pStyle w:val="Tekstpods"/>
+        <w:ind w:left="357"/>
+        <w:rPr>
+          <w:lang w:val="en-US"/>
+        </w:rPr>
+      </w:pPr>
+      <w:proofErr w:type="spellStart"/>
+      <w:r>
+        <w:rPr>
+          <w:rFonts w:ascii="Consolas" w:hAnsi="Consolas" w:cs="Consolas"/>
+          <w:color w:val="0000FF"/>
+          <w:sz w:val="19"/>
+          <w:szCs w:val="19"/>
+          <w:lang w:val="en-US"/>
+        </w:rPr>
+        <w:t>this</w:t>
+      </w:r>
+      <w:r>
+        <w:rPr>
+          <w:rFonts w:ascii="Consolas" w:hAnsi="Consolas" w:cs="Consolas"/>
+          <w:color w:val="000000"/>
+          <w:sz w:val="19"/>
+          <w:szCs w:val="19"/>
+          <w:lang w:val="en-US"/>
+        </w:rPr>
+        <w:t>.Database.Log</w:t>
+      </w:r>
+      <w:proofErr w:type="spellEnd"/>
+      <w:r>
+        <w:rPr>
+          <w:rFonts w:ascii="Consolas" w:hAnsi="Consolas" w:cs="Consolas"/>
+          <w:color w:val="000000"/>
+          <w:sz w:val="19"/>
+          <w:szCs w:val="19"/>
+          <w:lang w:val="en-US"/>
+        </w:rPr>
+        <w:t xml:space="preserve"> </w:t>
+      </w:r>
+      <w:r>
+        <w:rPr>
+          <w:rFonts w:ascii="Consolas" w:hAnsi="Consolas" w:cs="Consolas"/>
+          <w:color w:val="000000"/>
+          <w:sz w:val="19"/>
+          <w:szCs w:val="19"/>
+          <w:lang w:val="en-US"/>
+        </w:rPr>
+        <w:t xml:space="preserve">= s =&gt; </w:t>
+      </w:r>
+      <w:proofErr w:type="spellStart"/>
+      <w:r>
+        <w:rPr>
+          <w:rFonts w:ascii="Consolas" w:hAnsi="Consolas" w:cs="Consolas"/>
+          <w:color w:val="000000"/>
+          <w:sz w:val="19"/>
+          <w:szCs w:val="19"/>
+          <w:lang w:val="en-US"/>
+        </w:rPr>
+        <w:t>System.Diagnostics.</w:t>
+      </w:r>
+      <w:r>
+        <w:rPr>
+          <w:rFonts w:ascii="Consolas" w:hAnsi="Consolas" w:cs="Consolas"/>
+          <w:color w:val="2B91AF"/>
+          <w:sz w:val="19"/>
+          <w:szCs w:val="19"/>
+          <w:lang w:val="en-US"/>
+        </w:rPr>
+        <w:t>Debug</w:t>
+      </w:r>
+      <w:r>
+        <w:rPr>
+          <w:rFonts w:ascii="Consolas" w:hAnsi="Consolas" w:cs="Consolas"/>
+          <w:color w:val="000000"/>
+          <w:sz w:val="19"/>
+          <w:szCs w:val="19"/>
+          <w:lang w:val="en-US"/>
+        </w:rPr>
+        <w:t>.WriteLine</w:t>
+      </w:r>
+      <w:proofErr w:type="spellEnd"/>
+      <w:r>
+        <w:rPr>
+          <w:rFonts w:ascii="Consolas" w:hAnsi="Consolas" w:cs="Consolas"/>
+          <w:color w:val="000000"/>
+          <w:sz w:val="19"/>
+          <w:szCs w:val="19"/>
+          <w:lang w:val="en-US"/>
+        </w:rPr>
+        <w:t>(s);</w:t>
+      </w:r>
+    </w:p>
+    <w:p>
+      <w:pPr>
+        <w:pStyle w:val="Tekstpods"/>
+        <w:rPr>
+          <w:lang w:val="en-US"/>
+        </w:rPr>
+      </w:pPr>
+    </w:p>
+    <w:p>
+      <w:pPr>
+        <w:pStyle w:val="Tekstpods"/>
         <w:rPr>
           <w:lang w:val="en-US"/>
         </w:rPr>
@@ -7655,19 +8016,21 @@
       <w:pPr>
         <w:pStyle w:val="Nagwek2"/>
       </w:pPr>
-      <w:bookmarkStart w:id="15" w:name="_Toc511647827"/>
+      <w:bookmarkStart w:id="16" w:name="_Toc514215771"/>
       <w:r>
         <w:t>Zbiory danych</w:t>
       </w:r>
-      <w:bookmarkEnd w:id="15"/>
+      <w:bookmarkEnd w:id="16"/>
     </w:p>
     <w:p>
       <w:pPr>
         <w:pStyle w:val="Nagwek2"/>
       </w:pPr>
+      <w:bookmarkStart w:id="17" w:name="_Toc514215772"/>
       <w:r>
         <w:t>Uzyskane rezultaty</w:t>
       </w:r>
+      <w:bookmarkEnd w:id="17"/>
     </w:p>
     <w:p>
       <w:pPr>
@@ -7688,11 +8051,11 @@
       <w:pPr>
         <w:pStyle w:val="Nagwek2"/>
       </w:pPr>
-      <w:bookmarkStart w:id="16" w:name="_Toc511647828"/>
+      <w:bookmarkStart w:id="18" w:name="_Toc514215773"/>
       <w:r>
         <w:t>Wyniki</w:t>
       </w:r>
-      <w:bookmarkEnd w:id="16"/>
+      <w:bookmarkEnd w:id="18"/>
     </w:p>
     <w:tbl>
       <w:tblPr>
@@ -7760,8 +8123,8 @@
         <w:adjustRightInd/>
         <w:textAlignment w:val="auto"/>
         <w:sectPr>
-          <w:headerReference w:type="even" r:id="rId18"/>
-          <w:headerReference w:type="default" r:id="rId19"/>
+          <w:headerReference w:type="even" r:id="rId16"/>
+          <w:headerReference w:type="default" r:id="rId17"/>
           <w:footnotePr>
             <w:numRestart w:val="eachPage"/>
           </w:footnotePr>
@@ -7794,11 +8157,11 @@
       <w:pPr>
         <w:pStyle w:val="Nagwek1"/>
       </w:pPr>
-      <w:bookmarkStart w:id="17" w:name="_Toc511647829"/>
+      <w:bookmarkStart w:id="19" w:name="_Toc514215774"/>
       <w:r>
         <w:t>Podsumowanie</w:t>
       </w:r>
-      <w:bookmarkEnd w:id="17"/>
+      <w:bookmarkEnd w:id="19"/>
     </w:p>
     <w:p>
       <w:pPr>
@@ -7817,8 +8180,8 @@
         <w:adjustRightInd/>
         <w:textAlignment w:val="auto"/>
         <w:sectPr>
-          <w:headerReference w:type="even" r:id="rId20"/>
-          <w:headerReference w:type="default" r:id="rId21"/>
+          <w:headerReference w:type="even" r:id="rId18"/>
+          <w:headerReference w:type="default" r:id="rId19"/>
           <w:footnotePr>
             <w:numRestart w:val="eachPage"/>
           </w:footnotePr>
@@ -7868,14 +8231,14 @@
         </w:numPr>
         <w:ind w:left="363"/>
       </w:pPr>
-      <w:bookmarkStart w:id="18" w:name="_Toc511647830"/>
+      <w:bookmarkStart w:id="20" w:name="_Toc514215775"/>
       <w:r>
         <w:t>B</w:t>
       </w:r>
       <w:r>
         <w:t>ibliografia</w:t>
       </w:r>
-      <w:bookmarkEnd w:id="18"/>
+      <w:bookmarkEnd w:id="20"/>
     </w:p>
     <w:p>
       <w:pPr>
@@ -7886,7 +8249,7 @@
         </w:numPr>
         <w:ind w:left="426"/>
       </w:pPr>
-      <w:hyperlink r:id="rId22" w:history="1">
+      <w:hyperlink r:id="rId20" w:history="1">
         <w:r>
           <w:rPr>
             <w:rStyle w:val="Hipercze"/>
@@ -8080,14 +8443,14 @@
         </w:numPr>
         <w:ind w:left="363"/>
       </w:pPr>
-      <w:bookmarkStart w:id="19" w:name="_Toc511647831"/>
+      <w:bookmarkStart w:id="21" w:name="_Toc514215776"/>
       <w:r>
         <w:t xml:space="preserve">Spis </w:t>
       </w:r>
       <w:r>
         <w:t>skrótów i symboli</w:t>
       </w:r>
-      <w:bookmarkEnd w:id="19"/>
+      <w:bookmarkEnd w:id="21"/>
     </w:p>
     <w:tbl>
       <w:tblPr>
@@ -8259,14 +8622,14 @@
         </w:numPr>
         <w:ind w:left="363"/>
       </w:pPr>
-      <w:bookmarkStart w:id="20" w:name="_Toc511647832"/>
+      <w:bookmarkStart w:id="22" w:name="_Toc514215777"/>
       <w:r>
         <w:t xml:space="preserve">Zawartość </w:t>
       </w:r>
       <w:r>
         <w:t>dołączonej płyty</w:t>
       </w:r>
-      <w:bookmarkEnd w:id="20"/>
+      <w:bookmarkEnd w:id="22"/>
     </w:p>
     <w:p>
       <w:pPr>
@@ -8297,11 +8660,11 @@
         </w:numPr>
         <w:ind w:left="363"/>
       </w:pPr>
-      <w:bookmarkStart w:id="21" w:name="_Toc511647833"/>
+      <w:bookmarkStart w:id="23" w:name="_Toc514215778"/>
       <w:r>
         <w:t>Spis rysunków</w:t>
       </w:r>
-      <w:bookmarkEnd w:id="21"/>
+      <w:bookmarkEnd w:id="23"/>
     </w:p>
     <w:p>
       <w:pPr>
@@ -8314,8 +8677,8 @@
       <w:r>
         <w:br w:type="page"/>
       </w:r>
-      <w:bookmarkStart w:id="22" w:name="_GoBack"/>
-      <w:bookmarkEnd w:id="22"/>
+      <w:bookmarkStart w:id="24" w:name="_GoBack"/>
+      <w:bookmarkEnd w:id="24"/>
     </w:p>
     <w:p>
       <w:pPr>
@@ -8331,11 +8694,11 @@
         </w:numPr>
         <w:ind w:left="363"/>
       </w:pPr>
-      <w:bookmarkStart w:id="23" w:name="_Toc511647834"/>
+      <w:bookmarkStart w:id="25" w:name="_Toc514215779"/>
       <w:r>
         <w:t>Spis tabel</w:t>
       </w:r>
-      <w:bookmarkEnd w:id="23"/>
+      <w:bookmarkEnd w:id="25"/>
     </w:p>
     <w:p>
       <w:pPr>
@@ -8343,8 +8706,8 @@
       </w:pPr>
     </w:p>
     <w:sectPr>
-      <w:headerReference w:type="even" r:id="rId23"/>
-      <w:headerReference w:type="default" r:id="rId24"/>
+      <w:headerReference w:type="even" r:id="rId21"/>
+      <w:headerReference w:type="default" r:id="rId22"/>
       <w:footnotePr>
         <w:numRestart w:val="eachPage"/>
       </w:footnotePr>
@@ -8426,9 +8789,9 @@
         </w:rPr>
         <w:alias w:val="Autor"/>
         <w:tag w:val=""/>
-        <w:id w:val="-954705526"/>
+        <w:id w:val="2046328351"/>
         <w:placeholder>
-          <w:docPart w:val="1F8F29D17AA7438D94C7E5E09DF9D504"/>
+          <w:docPart w:val="96D1B75193DB4485BDE411BEE68B9A35"/>
         </w:placeholder>
         <w:dataBinding w:prefixMappings="xmlns:ns0='http://purl.org/dc/elements/1.1/' xmlns:ns1='http://schemas.openxmlformats.org/package/2006/metadata/core-properties' " w:xpath="/ns1:coreProperties[1]/ns0:creator[1]" w:storeItemID="{6C3C8BC8-F283-45AE-878A-BAB7291924A1}"/>
         <w:text/>
@@ -8471,7 +8834,7 @@
         <w:rStyle w:val="Numerstrony"/>
         <w:noProof/>
       </w:rPr>
-      <w:t>21</w:t>
+      <w:t>31</w:t>
     </w:r>
     <w:r>
       <w:rPr>
@@ -8484,128 +8847,6 @@
 </file>
 
 <file path=word/header11.xml><?xml version="1.0" encoding="utf-8"?>
-<w:hdr xmlns:ve="http://schemas.openxmlformats.org/markup-compatibility/2006" xmlns:o="urn:schemas-microsoft-com:office:office" xmlns:r="http://schemas.openxmlformats.org/officeDocument/2006/relationships" xmlns:m="http://schemas.openxmlformats.org/officeDocument/2006/math" xmlns:v="urn:schemas-microsoft-com:vml" xmlns:wp="http://schemas.openxmlformats.org/drawingml/2006/wordprocessingDrawing" xmlns:w10="urn:schemas-microsoft-com:office:word" xmlns:w="http://schemas.openxmlformats.org/wordprocessingml/2006/main" xmlns:wne="http://schemas.microsoft.com/office/word/2006/wordml">
-  <w:p>
-    <w:pPr>
-      <w:pStyle w:val="Nagwek"/>
-      <w:tabs>
-        <w:tab w:val="left" w:pos="3075"/>
-      </w:tabs>
-    </w:pPr>
-    <w:r>
-      <w:rPr>
-        <w:rStyle w:val="Numerstrony"/>
-      </w:rPr>
-      <w:fldChar w:fldCharType="begin"/>
-    </w:r>
-    <w:r>
-      <w:rPr>
-        <w:rStyle w:val="Numerstrony"/>
-      </w:rPr>
-      <w:instrText xml:space="preserve"> PAGE </w:instrText>
-    </w:r>
-    <w:r>
-      <w:rPr>
-        <w:rStyle w:val="Numerstrony"/>
-      </w:rPr>
-      <w:fldChar w:fldCharType="separate"/>
-    </w:r>
-    <w:r>
-      <w:rPr>
-        <w:rStyle w:val="Numerstrony"/>
-        <w:noProof/>
-      </w:rPr>
-      <w:t>24</w:t>
-    </w:r>
-    <w:r>
-      <w:rPr>
-        <w:rStyle w:val="Numerstrony"/>
-      </w:rPr>
-      <w:fldChar w:fldCharType="end"/>
-    </w:r>
-    <w:r>
-      <w:tab/>
-    </w:r>
-    <w:r>
-      <w:tab/>
-      <w:t>Podsumowanie</w:t>
-    </w:r>
-  </w:p>
-  <w:p/>
-</w:hdr>
-</file>
-
-<file path=word/header12.xml><?xml version="1.0" encoding="utf-8"?>
-<w:hdr xmlns:ve="http://schemas.openxmlformats.org/markup-compatibility/2006" xmlns:o="urn:schemas-microsoft-com:office:office" xmlns:r="http://schemas.openxmlformats.org/officeDocument/2006/relationships" xmlns:m="http://schemas.openxmlformats.org/officeDocument/2006/math" xmlns:v="urn:schemas-microsoft-com:vml" xmlns:wp="http://schemas.openxmlformats.org/drawingml/2006/wordprocessingDrawing" xmlns:w10="urn:schemas-microsoft-com:office:word" xmlns:w="http://schemas.openxmlformats.org/wordprocessingml/2006/main" xmlns:wne="http://schemas.microsoft.com/office/word/2006/wordml">
-  <w:p>
-    <w:pPr>
-      <w:pStyle w:val="Nagwek"/>
-    </w:pPr>
-    <w:sdt>
-      <w:sdtPr>
-        <w:rPr>
-          <w:rStyle w:val="Numerstrony"/>
-        </w:rPr>
-        <w:alias w:val="Autor"/>
-        <w:tag w:val=""/>
-        <w:id w:val="2046328351"/>
-        <w:placeholder>
-          <w:docPart w:val="96D1B75193DB4485BDE411BEE68B9A35"/>
-        </w:placeholder>
-        <w:dataBinding w:prefixMappings="xmlns:ns0='http://purl.org/dc/elements/1.1/' xmlns:ns1='http://schemas.openxmlformats.org/package/2006/metadata/core-properties' " w:xpath="/ns1:coreProperties[1]/ns0:creator[1]" w:storeItemID="{6C3C8BC8-F283-45AE-878A-BAB7291924A1}"/>
-        <w:text/>
-      </w:sdtPr>
-      <w:sdtContent>
-        <w:r>
-          <w:rPr>
-            <w:rStyle w:val="Numerstrony"/>
-          </w:rPr>
-          <w:t>Mateusz Stanik</w:t>
-        </w:r>
-      </w:sdtContent>
-    </w:sdt>
-    <w:r>
-      <w:rPr>
-        <w:rStyle w:val="Numerstrony"/>
-      </w:rPr>
-      <w:tab/>
-    </w:r>
-    <w:r>
-      <w:rPr>
-        <w:rStyle w:val="Numerstrony"/>
-      </w:rPr>
-      <w:fldChar w:fldCharType="begin"/>
-    </w:r>
-    <w:r>
-      <w:rPr>
-        <w:rStyle w:val="Numerstrony"/>
-      </w:rPr>
-      <w:instrText xml:space="preserve"> PAGE </w:instrText>
-    </w:r>
-    <w:r>
-      <w:rPr>
-        <w:rStyle w:val="Numerstrony"/>
-      </w:rPr>
-      <w:fldChar w:fldCharType="separate"/>
-    </w:r>
-    <w:r>
-      <w:rPr>
-        <w:rStyle w:val="Numerstrony"/>
-        <w:noProof/>
-      </w:rPr>
-      <w:t>23</w:t>
-    </w:r>
-    <w:r>
-      <w:rPr>
-        <w:rStyle w:val="Numerstrony"/>
-      </w:rPr>
-      <w:fldChar w:fldCharType="end"/>
-    </w:r>
-  </w:p>
-</w:hdr>
-</file>
-
-<file path=word/header13.xml><?xml version="1.0" encoding="utf-8"?>
 <w:hdr xmlns:ve="http://schemas.openxmlformats.org/markup-compatibility/2006" xmlns:o="urn:schemas-microsoft-com:office:office" xmlns:r="http://schemas.openxmlformats.org/officeDocument/2006/relationships" xmlns:m="http://schemas.openxmlformats.org/officeDocument/2006/math" xmlns:v="urn:schemas-microsoft-com:vml" xmlns:wp="http://schemas.openxmlformats.org/drawingml/2006/wordprocessingDrawing" xmlns:w10="urn:schemas-microsoft-com:office:word" xmlns:w="http://schemas.openxmlformats.org/wordprocessingml/2006/main" xmlns:wne="http://schemas.microsoft.com/office/word/2006/wordml">
   <w:p>
     <w:pPr>
@@ -8653,7 +8894,7 @@
 </w:hdr>
 </file>
 
-<file path=word/header14.xml><?xml version="1.0" encoding="utf-8"?>
+<file path=word/header12.xml><?xml version="1.0" encoding="utf-8"?>
 <w:hdr xmlns:ve="http://schemas.openxmlformats.org/markup-compatibility/2006" xmlns:o="urn:schemas-microsoft-com:office:office" xmlns:r="http://schemas.openxmlformats.org/officeDocument/2006/relationships" xmlns:m="http://schemas.openxmlformats.org/officeDocument/2006/math" xmlns:v="urn:schemas-microsoft-com:vml" xmlns:wp="http://schemas.openxmlformats.org/drawingml/2006/wordprocessingDrawing" xmlns:w10="urn:schemas-microsoft-com:office:word" xmlns:w="http://schemas.openxmlformats.org/wordprocessingml/2006/main" xmlns:wne="http://schemas.microsoft.com/office/word/2006/wordml">
   <w:p>
     <w:pPr>
@@ -8721,37 +8962,11 @@
 
 <file path=word/header3.xml><?xml version="1.0" encoding="utf-8"?>
 <w:hdr xmlns:ve="http://schemas.openxmlformats.org/markup-compatibility/2006" xmlns:o="urn:schemas-microsoft-com:office:office" xmlns:r="http://schemas.openxmlformats.org/officeDocument/2006/relationships" xmlns:m="http://schemas.openxmlformats.org/officeDocument/2006/math" xmlns:v="urn:schemas-microsoft-com:vml" xmlns:wp="http://schemas.openxmlformats.org/drawingml/2006/wordprocessingDrawing" xmlns:w10="urn:schemas-microsoft-com:office:word" xmlns:w="http://schemas.openxmlformats.org/wordprocessingml/2006/main" xmlns:wne="http://schemas.microsoft.com/office/word/2006/wordml">
-  <w:p>
-    <w:pPr>
-      <w:pStyle w:val="Nagwek"/>
-      <w:pBdr>
-        <w:bottom w:val="none" w:sz="0" w:space="0" w:color="auto"/>
-      </w:pBdr>
-    </w:pPr>
-  </w:p>
+  <w:p/>
 </w:hdr>
 </file>
 
 <file path=word/header4.xml><?xml version="1.0" encoding="utf-8"?>
-<w:hdr xmlns:ve="http://schemas.openxmlformats.org/markup-compatibility/2006" xmlns:o="urn:schemas-microsoft-com:office:office" xmlns:r="http://schemas.openxmlformats.org/officeDocument/2006/relationships" xmlns:m="http://schemas.openxmlformats.org/officeDocument/2006/math" xmlns:v="urn:schemas-microsoft-com:vml" xmlns:wp="http://schemas.openxmlformats.org/drawingml/2006/wordprocessingDrawing" xmlns:w10="urn:schemas-microsoft-com:office:word" xmlns:w="http://schemas.openxmlformats.org/wordprocessingml/2006/main" xmlns:wne="http://schemas.microsoft.com/office/word/2006/wordml">
-  <w:p>
-    <w:pPr>
-      <w:pStyle w:val="Nagwek"/>
-      <w:pBdr>
-        <w:bottom w:val="none" w:sz="0" w:space="0" w:color="auto"/>
-      </w:pBdr>
-    </w:pPr>
-  </w:p>
-</w:hdr>
-</file>
-
-<file path=word/header5.xml><?xml version="1.0" encoding="utf-8"?>
-<w:hdr xmlns:ve="http://schemas.openxmlformats.org/markup-compatibility/2006" xmlns:o="urn:schemas-microsoft-com:office:office" xmlns:r="http://schemas.openxmlformats.org/officeDocument/2006/relationships" xmlns:m="http://schemas.openxmlformats.org/officeDocument/2006/math" xmlns:v="urn:schemas-microsoft-com:vml" xmlns:wp="http://schemas.openxmlformats.org/drawingml/2006/wordprocessingDrawing" xmlns:w10="urn:schemas-microsoft-com:office:word" xmlns:w="http://schemas.openxmlformats.org/wordprocessingml/2006/main" xmlns:wne="http://schemas.microsoft.com/office/word/2006/wordml">
-  <w:p/>
-</w:hdr>
-</file>
-
-<file path=word/header6.xml><?xml version="1.0" encoding="utf-8"?>
 <w:hdr xmlns:ve="http://schemas.openxmlformats.org/markup-compatibility/2006" xmlns:o="urn:schemas-microsoft-com:office:office" xmlns:r="http://schemas.openxmlformats.org/officeDocument/2006/relationships" xmlns:m="http://schemas.openxmlformats.org/officeDocument/2006/math" xmlns:v="urn:schemas-microsoft-com:vml" xmlns:wp="http://schemas.openxmlformats.org/drawingml/2006/wordprocessingDrawing" xmlns:w10="urn:schemas-microsoft-com:office:word" xmlns:w="http://schemas.openxmlformats.org/wordprocessingml/2006/main" xmlns:wne="http://schemas.microsoft.com/office/word/2006/wordml">
   <w:p>
     <w:pPr>
@@ -8809,7 +9024,7 @@
         <w:rStyle w:val="Numerstrony"/>
         <w:noProof/>
       </w:rPr>
-      <w:t>17</w:t>
+      <w:t>23</w:t>
     </w:r>
     <w:r>
       <w:rPr>
@@ -8821,7 +9036,7 @@
 </w:hdr>
 </file>
 
-<file path=word/header7.xml><?xml version="1.0" encoding="utf-8"?>
+<file path=word/header5.xml><?xml version="1.0" encoding="utf-8"?>
 <w:hdr xmlns:ve="http://schemas.openxmlformats.org/markup-compatibility/2006" xmlns:o="urn:schemas-microsoft-com:office:office" xmlns:r="http://schemas.openxmlformats.org/officeDocument/2006/relationships" xmlns:m="http://schemas.openxmlformats.org/officeDocument/2006/math" xmlns:v="urn:schemas-microsoft-com:vml" xmlns:wp="http://schemas.openxmlformats.org/drawingml/2006/wordprocessingDrawing" xmlns:w10="urn:schemas-microsoft-com:office:word" xmlns:w="http://schemas.openxmlformats.org/wordprocessingml/2006/main" xmlns:wne="http://schemas.microsoft.com/office/word/2006/wordml">
   <w:p>
     <w:pPr>
@@ -8853,7 +9068,7 @@
         <w:rStyle w:val="Numerstrony"/>
         <w:noProof/>
       </w:rPr>
-      <w:t>18</w:t>
+      <w:t>24</w:t>
     </w:r>
     <w:r>
       <w:rPr>
@@ -8873,7 +9088,7 @@
 </w:hdr>
 </file>
 
-<file path=word/header8.xml><?xml version="1.0" encoding="utf-8"?>
+<file path=word/header6.xml><?xml version="1.0" encoding="utf-8"?>
 <w:hdr xmlns:ve="http://schemas.openxmlformats.org/markup-compatibility/2006" xmlns:o="urn:schemas-microsoft-com:office:office" xmlns:r="http://schemas.openxmlformats.org/officeDocument/2006/relationships" xmlns:m="http://schemas.openxmlformats.org/officeDocument/2006/math" xmlns:v="urn:schemas-microsoft-com:vml" xmlns:wp="http://schemas.openxmlformats.org/drawingml/2006/wordprocessingDrawing" xmlns:w10="urn:schemas-microsoft-com:office:word" xmlns:w="http://schemas.openxmlformats.org/wordprocessingml/2006/main" xmlns:wne="http://schemas.microsoft.com/office/word/2006/wordml">
   <w:p>
     <w:pPr>
@@ -8931,7 +9146,7 @@
         <w:rStyle w:val="Numerstrony"/>
         <w:noProof/>
       </w:rPr>
-      <w:t>19</w:t>
+      <w:t>25</w:t>
     </w:r>
     <w:r>
       <w:rPr>
@@ -8943,7 +9158,7 @@
 </w:hdr>
 </file>
 
-<file path=word/header9.xml><?xml version="1.0" encoding="utf-8"?>
+<file path=word/header7.xml><?xml version="1.0" encoding="utf-8"?>
 <w:hdr xmlns:ve="http://schemas.openxmlformats.org/markup-compatibility/2006" xmlns:o="urn:schemas-microsoft-com:office:office" xmlns:r="http://schemas.openxmlformats.org/officeDocument/2006/relationships" xmlns:m="http://schemas.openxmlformats.org/officeDocument/2006/math" xmlns:v="urn:schemas-microsoft-com:vml" xmlns:wp="http://schemas.openxmlformats.org/drawingml/2006/wordprocessingDrawing" xmlns:w10="urn:schemas-microsoft-com:office:word" xmlns:w="http://schemas.openxmlformats.org/wordprocessingml/2006/main" xmlns:wne="http://schemas.microsoft.com/office/word/2006/wordml">
   <w:p>
     <w:pPr>
@@ -8976,7 +9191,7 @@
         <w:rStyle w:val="Numerstrony"/>
         <w:noProof/>
       </w:rPr>
-      <w:t>20</w:t>
+      <w:t>28</w:t>
     </w:r>
     <w:r>
       <w:rPr>
@@ -8995,6 +9210,128 @@
       <w:t>Badania</w:t>
     </w:r>
   </w:p>
+</w:hdr>
+</file>
+
+<file path=word/header8.xml><?xml version="1.0" encoding="utf-8"?>
+<w:hdr xmlns:ve="http://schemas.openxmlformats.org/markup-compatibility/2006" xmlns:o="urn:schemas-microsoft-com:office:office" xmlns:r="http://schemas.openxmlformats.org/officeDocument/2006/relationships" xmlns:m="http://schemas.openxmlformats.org/officeDocument/2006/math" xmlns:v="urn:schemas-microsoft-com:vml" xmlns:wp="http://schemas.openxmlformats.org/drawingml/2006/wordprocessingDrawing" xmlns:w10="urn:schemas-microsoft-com:office:word" xmlns:w="http://schemas.openxmlformats.org/wordprocessingml/2006/main" xmlns:wne="http://schemas.microsoft.com/office/word/2006/wordml">
+  <w:p>
+    <w:pPr>
+      <w:pStyle w:val="Nagwek"/>
+    </w:pPr>
+    <w:sdt>
+      <w:sdtPr>
+        <w:rPr>
+          <w:rStyle w:val="Numerstrony"/>
+        </w:rPr>
+        <w:alias w:val="Autor"/>
+        <w:tag w:val=""/>
+        <w:id w:val="-954705526"/>
+        <w:placeholder>
+          <w:docPart w:val="1F8F29D17AA7438D94C7E5E09DF9D504"/>
+        </w:placeholder>
+        <w:dataBinding w:prefixMappings="xmlns:ns0='http://purl.org/dc/elements/1.1/' xmlns:ns1='http://schemas.openxmlformats.org/package/2006/metadata/core-properties' " w:xpath="/ns1:coreProperties[1]/ns0:creator[1]" w:storeItemID="{6C3C8BC8-F283-45AE-878A-BAB7291924A1}"/>
+        <w:text/>
+      </w:sdtPr>
+      <w:sdtContent>
+        <w:r>
+          <w:rPr>
+            <w:rStyle w:val="Numerstrony"/>
+          </w:rPr>
+          <w:t>Mateusz Stanik</w:t>
+        </w:r>
+      </w:sdtContent>
+    </w:sdt>
+    <w:r>
+      <w:rPr>
+        <w:rStyle w:val="Numerstrony"/>
+      </w:rPr>
+      <w:tab/>
+    </w:r>
+    <w:r>
+      <w:rPr>
+        <w:rStyle w:val="Numerstrony"/>
+      </w:rPr>
+      <w:fldChar w:fldCharType="begin"/>
+    </w:r>
+    <w:r>
+      <w:rPr>
+        <w:rStyle w:val="Numerstrony"/>
+      </w:rPr>
+      <w:instrText xml:space="preserve"> PAGE </w:instrText>
+    </w:r>
+    <w:r>
+      <w:rPr>
+        <w:rStyle w:val="Numerstrony"/>
+      </w:rPr>
+      <w:fldChar w:fldCharType="separate"/>
+    </w:r>
+    <w:r>
+      <w:rPr>
+        <w:rStyle w:val="Numerstrony"/>
+        <w:noProof/>
+      </w:rPr>
+      <w:t>27</w:t>
+    </w:r>
+    <w:r>
+      <w:rPr>
+        <w:rStyle w:val="Numerstrony"/>
+      </w:rPr>
+      <w:fldChar w:fldCharType="end"/>
+    </w:r>
+  </w:p>
+</w:hdr>
+</file>
+
+<file path=word/header9.xml><?xml version="1.0" encoding="utf-8"?>
+<w:hdr xmlns:ve="http://schemas.openxmlformats.org/markup-compatibility/2006" xmlns:o="urn:schemas-microsoft-com:office:office" xmlns:r="http://schemas.openxmlformats.org/officeDocument/2006/relationships" xmlns:m="http://schemas.openxmlformats.org/officeDocument/2006/math" xmlns:v="urn:schemas-microsoft-com:vml" xmlns:wp="http://schemas.openxmlformats.org/drawingml/2006/wordprocessingDrawing" xmlns:w10="urn:schemas-microsoft-com:office:word" xmlns:w="http://schemas.openxmlformats.org/wordprocessingml/2006/main" xmlns:wne="http://schemas.microsoft.com/office/word/2006/wordml">
+  <w:p>
+    <w:pPr>
+      <w:pStyle w:val="Nagwek"/>
+      <w:tabs>
+        <w:tab w:val="left" w:pos="3075"/>
+      </w:tabs>
+    </w:pPr>
+    <w:r>
+      <w:rPr>
+        <w:rStyle w:val="Numerstrony"/>
+      </w:rPr>
+      <w:fldChar w:fldCharType="begin"/>
+    </w:r>
+    <w:r>
+      <w:rPr>
+        <w:rStyle w:val="Numerstrony"/>
+      </w:rPr>
+      <w:instrText xml:space="preserve"> PAGE </w:instrText>
+    </w:r>
+    <w:r>
+      <w:rPr>
+        <w:rStyle w:val="Numerstrony"/>
+      </w:rPr>
+      <w:fldChar w:fldCharType="separate"/>
+    </w:r>
+    <w:r>
+      <w:rPr>
+        <w:rStyle w:val="Numerstrony"/>
+        <w:noProof/>
+      </w:rPr>
+      <w:t>30</w:t>
+    </w:r>
+    <w:r>
+      <w:rPr>
+        <w:rStyle w:val="Numerstrony"/>
+      </w:rPr>
+      <w:fldChar w:fldCharType="end"/>
+    </w:r>
+    <w:r>
+      <w:tab/>
+    </w:r>
+    <w:r>
+      <w:tab/>
+      <w:t>Podsumowanie</w:t>
+    </w:r>
+  </w:p>
+  <w:p/>
 </w:hdr>
 </file>
 
@@ -10040,6 +10377,7 @@
   <w:style w:type="character" w:default="1" w:styleId="Domylnaczcionkaakapitu">
     <w:name w:val="Default Paragraph Font"/>
     <w:uiPriority w:val="1"/>
+    <w:semiHidden/>
     <w:unhideWhenUsed/>
   </w:style>
   <w:style w:type="table" w:default="1" w:styleId="Standardowy">
@@ -11209,6 +11547,8 @@
     <w:rsid w:val="00CB56F0"/>
     <w:rsid w:val="00D0419D"/>
     <w:rsid w:val="00D655CA"/>
+    <w:rsid w:val="00DC798D"/>
+    <w:rsid w:val="00E75D30"/>
     <w:rsid w:val="00F036B0"/>
     <w:rsid w:val="00F32A1C"/>
     <w:rsid w:val="00FF3C4F"/>
@@ -11828,7 +12168,7 @@
 </file>
 
 <file path=customXml/itemProps1.xml><?xml version="1.0" encoding="utf-8"?>
-<ds:datastoreItem xmlns:ds="http://schemas.openxmlformats.org/officeDocument/2006/customXml" ds:itemID="{4FD5B493-4C1A-4C70-B726-BA87CB80864D}">
+<ds:datastoreItem xmlns:ds="http://schemas.openxmlformats.org/officeDocument/2006/customXml" ds:itemID="{1A7887F6-F3F5-42B1-BA78-1545036BF83E}">
   <ds:schemaRefs>
     <ds:schemaRef ds:uri="http://schemas.openxmlformats.org/officeDocument/2006/bibliography"/>
   </ds:schemaRefs>

</xml_diff>